<commit_message>
22/03/2019 MAMATHA CHICK IN
</commit_message>
<xml_diff>
--- a/customer _details/GANGAMMA/SEP/TUMKUR/7 MURTHY/PURCHASE DETAILS.docx
+++ b/customer _details/GANGAMMA/SEP/TUMKUR/7 MURTHY/PURCHASE DETAILS.docx
@@ -13,13 +13,7 @@
         <w:rPr>
           <w:rFonts w:ascii="Courier New" w:hAnsi="Courier New" w:cs="Courier New"/>
         </w:rPr>
-        <w:t>THU Mar 14</w:t>
-      </w:r>
-      <w:r>
-        <w:rPr>
-          <w:rFonts w:ascii="Courier New" w:hAnsi="Courier New" w:cs="Courier New"/>
-        </w:rPr>
-        <w:t xml:space="preserve"> 16:46:23 IST 2019</w:t>
+        <w:t>THU Mar 14 16:46:23 IST 2019</w:t>
       </w:r>
     </w:p>
     <w:p>
@@ -455,6 +449,369 @@
         <w:tab/>
         <w:t>- CASH AND CLEARD</w:t>
       </w:r>
+    </w:p>
+    <w:p>
+      <w:pPr>
+        <w:pStyle w:val="PlainText"/>
+        <w:rPr>
+          <w:rFonts w:ascii="Courier New" w:hAnsi="Courier New" w:cs="Courier New"/>
+        </w:rPr>
+      </w:pPr>
+    </w:p>
+    <w:p>
+      <w:pPr>
+        <w:pStyle w:val="PlainText"/>
+        <w:rPr>
+          <w:rFonts w:ascii="Courier New" w:hAnsi="Courier New" w:cs="Courier New"/>
+        </w:rPr>
+      </w:pPr>
+      <w:r>
+        <w:rPr>
+          <w:rFonts w:ascii="Courier New" w:hAnsi="Courier New" w:cs="Courier New"/>
+        </w:rPr>
+        <w:t>THU Mar 21</w:t>
+      </w:r>
+      <w:r>
+        <w:rPr>
+          <w:rFonts w:ascii="Courier New" w:hAnsi="Courier New" w:cs="Courier New"/>
+        </w:rPr>
+        <w:t xml:space="preserve"> 13:20:55 IST 2019</w:t>
+      </w:r>
+    </w:p>
+    <w:p>
+      <w:pPr>
+        <w:pStyle w:val="PlainText"/>
+        <w:rPr>
+          <w:rFonts w:ascii="Courier New" w:hAnsi="Courier New" w:cs="Courier New"/>
+        </w:rPr>
+      </w:pPr>
+      <w:r>
+        <w:rPr>
+          <w:rFonts w:ascii="Courier New" w:hAnsi="Courier New" w:cs="Courier New"/>
+        </w:rPr>
+        <w:t>Person Name</w:t>
+      </w:r>
+      <w:r>
+        <w:rPr>
+          <w:rFonts w:ascii="Courier New" w:hAnsi="Courier New" w:cs="Courier New"/>
+        </w:rPr>
+        <w:tab/>
+      </w:r>
+      <w:r>
+        <w:rPr>
+          <w:rFonts w:ascii="Courier New" w:hAnsi="Courier New" w:cs="Courier New"/>
+        </w:rPr>
+        <w:tab/>
+      </w:r>
+      <w:r>
+        <w:rPr>
+          <w:rFonts w:ascii="Courier New" w:hAnsi="Courier New" w:cs="Courier New"/>
+        </w:rPr>
+        <w:tab/>
+      </w:r>
+      <w:r>
+        <w:rPr>
+          <w:rFonts w:ascii="Courier New" w:hAnsi="Courier New" w:cs="Courier New"/>
+        </w:rPr>
+        <w:tab/>
+        <w:t>- 7 MURTHY</w:t>
+      </w:r>
+    </w:p>
+    <w:p>
+      <w:pPr>
+        <w:pStyle w:val="PlainText"/>
+        <w:rPr>
+          <w:rFonts w:ascii="Courier New" w:hAnsi="Courier New" w:cs="Courier New"/>
+        </w:rPr>
+      </w:pPr>
+      <w:r>
+        <w:rPr>
+          <w:rFonts w:ascii="Courier New" w:hAnsi="Courier New" w:cs="Courier New"/>
+        </w:rPr>
+        <w:t>Bill number</w:t>
+      </w:r>
+      <w:r>
+        <w:rPr>
+          <w:rFonts w:ascii="Courier New" w:hAnsi="Courier New" w:cs="Courier New"/>
+        </w:rPr>
+        <w:tab/>
+      </w:r>
+      <w:r>
+        <w:rPr>
+          <w:rFonts w:ascii="Courier New" w:hAnsi="Courier New" w:cs="Courier New"/>
+        </w:rPr>
+        <w:tab/>
+      </w:r>
+      <w:r>
+        <w:rPr>
+          <w:rFonts w:ascii="Courier New" w:hAnsi="Courier New" w:cs="Courier New"/>
+        </w:rPr>
+        <w:tab/>
+      </w:r>
+      <w:r>
+        <w:rPr>
+          <w:rFonts w:ascii="Courier New" w:hAnsi="Courier New" w:cs="Courier New"/>
+        </w:rPr>
+        <w:tab/>
+        <w:t>- 11703</w:t>
+      </w:r>
+    </w:p>
+    <w:p>
+      <w:pPr>
+        <w:pStyle w:val="PlainText"/>
+        <w:rPr>
+          <w:rFonts w:ascii="Courier New" w:hAnsi="Courier New" w:cs="Courier New"/>
+        </w:rPr>
+      </w:pPr>
+      <w:r>
+        <w:rPr>
+          <w:rFonts w:ascii="Courier New" w:hAnsi="Courier New" w:cs="Courier New"/>
+        </w:rPr>
+        <w:t>---------------------------------------------------------------</w:t>
+      </w:r>
+    </w:p>
+    <w:p>
+      <w:pPr>
+        <w:pStyle w:val="PlainText"/>
+        <w:rPr>
+          <w:rFonts w:ascii="Courier New" w:hAnsi="Courier New" w:cs="Courier New"/>
+        </w:rPr>
+      </w:pPr>
+      <w:r>
+        <w:rPr>
+          <w:rFonts w:ascii="Courier New" w:hAnsi="Courier New" w:cs="Courier New"/>
+        </w:rPr>
+        <w:t>Item Name</w:t>
+      </w:r>
+      <w:r>
+        <w:rPr>
+          <w:rFonts w:ascii="Courier New" w:hAnsi="Courier New" w:cs="Courier New"/>
+        </w:rPr>
+        <w:tab/>
+      </w:r>
+      <w:r>
+        <w:rPr>
+          <w:rFonts w:ascii="Courier New" w:hAnsi="Courier New" w:cs="Courier New"/>
+        </w:rPr>
+        <w:tab/>
+      </w:r>
+      <w:r>
+        <w:rPr>
+          <w:rFonts w:ascii="Courier New" w:hAnsi="Courier New" w:cs="Courier New"/>
+        </w:rPr>
+        <w:tab/>
+      </w:r>
+      <w:r>
+        <w:rPr>
+          <w:rFonts w:ascii="Courier New" w:hAnsi="Courier New" w:cs="Courier New"/>
+        </w:rPr>
+        <w:tab/>
+        <w:t>- POTATO EVE</w:t>
+      </w:r>
+    </w:p>
+    <w:p>
+      <w:pPr>
+        <w:pStyle w:val="PlainText"/>
+        <w:rPr>
+          <w:rFonts w:ascii="Courier New" w:hAnsi="Courier New" w:cs="Courier New"/>
+        </w:rPr>
+      </w:pPr>
+      <w:r>
+        <w:rPr>
+          <w:rFonts w:ascii="Courier New" w:hAnsi="Courier New" w:cs="Courier New"/>
+        </w:rPr>
+        <w:t>Number of Pockets</w:t>
+      </w:r>
+      <w:r>
+        <w:rPr>
+          <w:rFonts w:ascii="Courier New" w:hAnsi="Courier New" w:cs="Courier New"/>
+        </w:rPr>
+        <w:tab/>
+      </w:r>
+      <w:r>
+        <w:rPr>
+          <w:rFonts w:ascii="Courier New" w:hAnsi="Courier New" w:cs="Courier New"/>
+        </w:rPr>
+        <w:tab/>
+      </w:r>
+      <w:r>
+        <w:rPr>
+          <w:rFonts w:ascii="Courier New" w:hAnsi="Courier New" w:cs="Courier New"/>
+        </w:rPr>
+        <w:tab/>
+        <w:t>- 1</w:t>
+      </w:r>
+    </w:p>
+    <w:p>
+      <w:pPr>
+        <w:pStyle w:val="PlainText"/>
+        <w:rPr>
+          <w:rFonts w:ascii="Courier New" w:hAnsi="Courier New" w:cs="Courier New"/>
+        </w:rPr>
+      </w:pPr>
+      <w:r>
+        <w:rPr>
+          <w:rFonts w:ascii="Courier New" w:hAnsi="Courier New" w:cs="Courier New"/>
+        </w:rPr>
+        <w:t>Number of KGs</w:t>
+      </w:r>
+      <w:r>
+        <w:rPr>
+          <w:rFonts w:ascii="Courier New" w:hAnsi="Courier New" w:cs="Courier New"/>
+        </w:rPr>
+        <w:tab/>
+      </w:r>
+      <w:r>
+        <w:rPr>
+          <w:rFonts w:ascii="Courier New" w:hAnsi="Courier New" w:cs="Courier New"/>
+        </w:rPr>
+        <w:tab/>
+      </w:r>
+      <w:r>
+        <w:rPr>
+          <w:rFonts w:ascii="Courier New" w:hAnsi="Courier New" w:cs="Courier New"/>
+        </w:rPr>
+        <w:tab/>
+        <w:t>- 50</w:t>
+      </w:r>
+    </w:p>
+    <w:p>
+      <w:pPr>
+        <w:pStyle w:val="PlainText"/>
+        <w:rPr>
+          <w:rFonts w:ascii="Courier New" w:hAnsi="Courier New" w:cs="Courier New"/>
+        </w:rPr>
+      </w:pPr>
+      <w:r>
+        <w:rPr>
+          <w:rFonts w:ascii="Courier New" w:hAnsi="Courier New" w:cs="Courier New"/>
+        </w:rPr>
+        <w:t>Rate</w:t>
+      </w:r>
+      <w:r>
+        <w:rPr>
+          <w:rFonts w:ascii="Courier New" w:hAnsi="Courier New" w:cs="Courier New"/>
+        </w:rPr>
+        <w:tab/>
+      </w:r>
+      <w:r>
+        <w:rPr>
+          <w:rFonts w:ascii="Courier New" w:hAnsi="Courier New" w:cs="Courier New"/>
+        </w:rPr>
+        <w:tab/>
+      </w:r>
+      <w:r>
+        <w:rPr>
+          <w:rFonts w:ascii="Courier New" w:hAnsi="Courier New" w:cs="Courier New"/>
+        </w:rPr>
+        <w:tab/>
+      </w:r>
+      <w:r>
+        <w:rPr>
+          <w:rFonts w:ascii="Courier New" w:hAnsi="Courier New" w:cs="Courier New"/>
+        </w:rPr>
+        <w:tab/>
+      </w:r>
+      <w:r>
+        <w:rPr>
+          <w:rFonts w:ascii="Courier New" w:hAnsi="Courier New" w:cs="Courier New"/>
+        </w:rPr>
+        <w:tab/>
+        <w:t>- 15</w:t>
+      </w:r>
+    </w:p>
+    <w:p>
+      <w:pPr>
+        <w:pStyle w:val="PlainText"/>
+        <w:rPr>
+          <w:rFonts w:ascii="Courier New" w:hAnsi="Courier New" w:cs="Courier New"/>
+        </w:rPr>
+      </w:pPr>
+      <w:r>
+        <w:rPr>
+          <w:rFonts w:ascii="Courier New" w:hAnsi="Courier New" w:cs="Courier New"/>
+        </w:rPr>
+        <w:t>Total Price</w:t>
+      </w:r>
+      <w:r>
+        <w:rPr>
+          <w:rFonts w:ascii="Courier New" w:hAnsi="Courier New" w:cs="Courier New"/>
+        </w:rPr>
+        <w:tab/>
+      </w:r>
+      <w:r>
+        <w:rPr>
+          <w:rFonts w:ascii="Courier New" w:hAnsi="Courier New" w:cs="Courier New"/>
+        </w:rPr>
+        <w:tab/>
+      </w:r>
+      <w:r>
+        <w:rPr>
+          <w:rFonts w:ascii="Courier New" w:hAnsi="Courier New" w:cs="Courier New"/>
+        </w:rPr>
+        <w:tab/>
+      </w:r>
+      <w:r>
+        <w:rPr>
+          <w:rFonts w:ascii="Courier New" w:hAnsi="Courier New" w:cs="Courier New"/>
+        </w:rPr>
+        <w:tab/>
+        <w:t>- 750.0</w:t>
+      </w:r>
+    </w:p>
+    <w:p>
+      <w:pPr>
+        <w:pStyle w:val="PlainText"/>
+        <w:rPr>
+          <w:rFonts w:ascii="Courier New" w:hAnsi="Courier New" w:cs="Courier New"/>
+          <w:b/>
+        </w:rPr>
+      </w:pPr>
+      <w:r>
+        <w:rPr>
+          <w:rFonts w:ascii="Courier New" w:hAnsi="Courier New" w:cs="Courier New"/>
+          <w:b/>
+        </w:rPr>
+        <w:t>Amount balance</w:t>
+      </w:r>
+      <w:r>
+        <w:rPr>
+          <w:rFonts w:ascii="Courier New" w:hAnsi="Courier New" w:cs="Courier New"/>
+          <w:b/>
+        </w:rPr>
+        <w:tab/>
+      </w:r>
+      <w:r>
+        <w:rPr>
+          <w:rFonts w:ascii="Courier New" w:hAnsi="Courier New" w:cs="Courier New"/>
+          <w:b/>
+        </w:rPr>
+        <w:tab/>
+      </w:r>
+      <w:r>
+        <w:rPr>
+          <w:rFonts w:ascii="Courier New" w:hAnsi="Courier New" w:cs="Courier New"/>
+          <w:b/>
+        </w:rPr>
+        <w:tab/>
+        <w:t>- 750.0</w:t>
+      </w:r>
+    </w:p>
+    <w:p>
+      <w:pPr>
+        <w:pStyle w:val="PlainText"/>
+        <w:rPr>
+          <w:rFonts w:ascii="Courier New" w:hAnsi="Courier New" w:cs="Courier New"/>
+        </w:rPr>
+      </w:pPr>
+    </w:p>
+    <w:p>
+      <w:pPr>
+        <w:pStyle w:val="PlainText"/>
+        <w:rPr>
+          <w:rFonts w:ascii="Courier New" w:hAnsi="Courier New" w:cs="Courier New"/>
+        </w:rPr>
+      </w:pPr>
     </w:p>
     <w:p>
       <w:pPr>

</xml_diff>

<commit_message>
23/03/2019 MAMATHA CHICK IN
</commit_message>
<xml_diff>
--- a/customer _details/GANGAMMA/SEP/TUMKUR/7 MURTHY/PURCHASE DETAILS.docx
+++ b/customer _details/GANGAMMA/SEP/TUMKUR/7 MURTHY/PURCHASE DETAILS.docx
@@ -469,13 +469,7 @@
         <w:rPr>
           <w:rFonts w:ascii="Courier New" w:hAnsi="Courier New" w:cs="Courier New"/>
         </w:rPr>
-        <w:t>THU Mar 21</w:t>
-      </w:r>
-      <w:r>
-        <w:rPr>
-          <w:rFonts w:ascii="Courier New" w:hAnsi="Courier New" w:cs="Courier New"/>
-        </w:rPr>
-        <w:t xml:space="preserve"> 13:20:55 IST 2019</w:t>
+        <w:t>THU Mar 21 13:20:55 IST 2019</w:t>
       </w:r>
     </w:p>
     <w:p>
@@ -796,6 +790,666 @@
         <w:tab/>
         <w:t>- 750.0</w:t>
       </w:r>
+    </w:p>
+    <w:p>
+      <w:pPr>
+        <w:pStyle w:val="PlainText"/>
+        <w:rPr>
+          <w:rFonts w:ascii="Courier New" w:hAnsi="Courier New" w:cs="Courier New"/>
+          <w:b/>
+        </w:rPr>
+      </w:pPr>
+    </w:p>
+    <w:p>
+      <w:pPr>
+        <w:pStyle w:val="PlainText"/>
+        <w:rPr>
+          <w:rFonts w:ascii="Courier New" w:hAnsi="Courier New" w:cs="Courier New"/>
+        </w:rPr>
+      </w:pPr>
+      <w:r>
+        <w:rPr>
+          <w:rFonts w:ascii="Courier New" w:hAnsi="Courier New" w:cs="Courier New"/>
+        </w:rPr>
+        <w:t>FRI Mar 22</w:t>
+      </w:r>
+      <w:r>
+        <w:rPr>
+          <w:rFonts w:ascii="Courier New" w:hAnsi="Courier New" w:cs="Courier New"/>
+        </w:rPr>
+        <w:t xml:space="preserve"> 12:22:04 IST 2019</w:t>
+      </w:r>
+    </w:p>
+    <w:p>
+      <w:pPr>
+        <w:pStyle w:val="PlainText"/>
+        <w:rPr>
+          <w:rFonts w:ascii="Courier New" w:hAnsi="Courier New" w:cs="Courier New"/>
+        </w:rPr>
+      </w:pPr>
+      <w:r>
+        <w:rPr>
+          <w:rFonts w:ascii="Courier New" w:hAnsi="Courier New" w:cs="Courier New"/>
+        </w:rPr>
+        <w:t>Person Name</w:t>
+      </w:r>
+      <w:r>
+        <w:rPr>
+          <w:rFonts w:ascii="Courier New" w:hAnsi="Courier New" w:cs="Courier New"/>
+        </w:rPr>
+        <w:tab/>
+      </w:r>
+      <w:r>
+        <w:rPr>
+          <w:rFonts w:ascii="Courier New" w:hAnsi="Courier New" w:cs="Courier New"/>
+        </w:rPr>
+        <w:tab/>
+      </w:r>
+      <w:r>
+        <w:rPr>
+          <w:rFonts w:ascii="Courier New" w:hAnsi="Courier New" w:cs="Courier New"/>
+        </w:rPr>
+        <w:tab/>
+      </w:r>
+      <w:r>
+        <w:rPr>
+          <w:rFonts w:ascii="Courier New" w:hAnsi="Courier New" w:cs="Courier New"/>
+        </w:rPr>
+        <w:tab/>
+        <w:t>- 7 MURTHY</w:t>
+      </w:r>
+    </w:p>
+    <w:p>
+      <w:pPr>
+        <w:pStyle w:val="PlainText"/>
+        <w:rPr>
+          <w:rFonts w:ascii="Courier New" w:hAnsi="Courier New" w:cs="Courier New"/>
+        </w:rPr>
+      </w:pPr>
+      <w:r>
+        <w:rPr>
+          <w:rFonts w:ascii="Courier New" w:hAnsi="Courier New" w:cs="Courier New"/>
+        </w:rPr>
+        <w:t>Bill number</w:t>
+      </w:r>
+      <w:r>
+        <w:rPr>
+          <w:rFonts w:ascii="Courier New" w:hAnsi="Courier New" w:cs="Courier New"/>
+        </w:rPr>
+        <w:tab/>
+      </w:r>
+      <w:r>
+        <w:rPr>
+          <w:rFonts w:ascii="Courier New" w:hAnsi="Courier New" w:cs="Courier New"/>
+        </w:rPr>
+        <w:tab/>
+      </w:r>
+      <w:r>
+        <w:rPr>
+          <w:rFonts w:ascii="Courier New" w:hAnsi="Courier New" w:cs="Courier New"/>
+        </w:rPr>
+        <w:tab/>
+      </w:r>
+      <w:r>
+        <w:rPr>
+          <w:rFonts w:ascii="Courier New" w:hAnsi="Courier New" w:cs="Courier New"/>
+        </w:rPr>
+        <w:tab/>
+        <w:t>- 11721</w:t>
+      </w:r>
+    </w:p>
+    <w:p>
+      <w:pPr>
+        <w:pStyle w:val="PlainText"/>
+        <w:rPr>
+          <w:rFonts w:ascii="Courier New" w:hAnsi="Courier New" w:cs="Courier New"/>
+        </w:rPr>
+      </w:pPr>
+      <w:r>
+        <w:rPr>
+          <w:rFonts w:ascii="Courier New" w:hAnsi="Courier New" w:cs="Courier New"/>
+        </w:rPr>
+        <w:t>---------------------------------------------------------------</w:t>
+      </w:r>
+    </w:p>
+    <w:p>
+      <w:pPr>
+        <w:pStyle w:val="PlainText"/>
+        <w:rPr>
+          <w:rFonts w:ascii="Courier New" w:hAnsi="Courier New" w:cs="Courier New"/>
+        </w:rPr>
+      </w:pPr>
+      <w:r>
+        <w:rPr>
+          <w:rFonts w:ascii="Courier New" w:hAnsi="Courier New" w:cs="Courier New"/>
+        </w:rPr>
+        <w:t>Item Name</w:t>
+      </w:r>
+      <w:r>
+        <w:rPr>
+          <w:rFonts w:ascii="Courier New" w:hAnsi="Courier New" w:cs="Courier New"/>
+        </w:rPr>
+        <w:tab/>
+      </w:r>
+      <w:r>
+        <w:rPr>
+          <w:rFonts w:ascii="Courier New" w:hAnsi="Courier New" w:cs="Courier New"/>
+        </w:rPr>
+        <w:tab/>
+      </w:r>
+      <w:r>
+        <w:rPr>
+          <w:rFonts w:ascii="Courier New" w:hAnsi="Courier New" w:cs="Courier New"/>
+        </w:rPr>
+        <w:tab/>
+      </w:r>
+      <w:r>
+        <w:rPr>
+          <w:rFonts w:ascii="Courier New" w:hAnsi="Courier New" w:cs="Courier New"/>
+        </w:rPr>
+        <w:tab/>
+        <w:t>- CARROT</w:t>
+      </w:r>
+    </w:p>
+    <w:p>
+      <w:pPr>
+        <w:pStyle w:val="PlainText"/>
+        <w:rPr>
+          <w:rFonts w:ascii="Courier New" w:hAnsi="Courier New" w:cs="Courier New"/>
+        </w:rPr>
+      </w:pPr>
+      <w:r>
+        <w:rPr>
+          <w:rFonts w:ascii="Courier New" w:hAnsi="Courier New" w:cs="Courier New"/>
+        </w:rPr>
+        <w:t>Number of Pockets</w:t>
+      </w:r>
+      <w:r>
+        <w:rPr>
+          <w:rFonts w:ascii="Courier New" w:hAnsi="Courier New" w:cs="Courier New"/>
+        </w:rPr>
+        <w:tab/>
+      </w:r>
+      <w:r>
+        <w:rPr>
+          <w:rFonts w:ascii="Courier New" w:hAnsi="Courier New" w:cs="Courier New"/>
+        </w:rPr>
+        <w:tab/>
+      </w:r>
+      <w:r>
+        <w:rPr>
+          <w:rFonts w:ascii="Courier New" w:hAnsi="Courier New" w:cs="Courier New"/>
+        </w:rPr>
+        <w:tab/>
+        <w:t>- 2</w:t>
+      </w:r>
+    </w:p>
+    <w:p>
+      <w:pPr>
+        <w:pStyle w:val="PlainText"/>
+        <w:rPr>
+          <w:rFonts w:ascii="Courier New" w:hAnsi="Courier New" w:cs="Courier New"/>
+        </w:rPr>
+      </w:pPr>
+      <w:r>
+        <w:rPr>
+          <w:rFonts w:ascii="Courier New" w:hAnsi="Courier New" w:cs="Courier New"/>
+        </w:rPr>
+        <w:t>Number of KGs</w:t>
+      </w:r>
+      <w:r>
+        <w:rPr>
+          <w:rFonts w:ascii="Courier New" w:hAnsi="Courier New" w:cs="Courier New"/>
+        </w:rPr>
+        <w:tab/>
+      </w:r>
+      <w:r>
+        <w:rPr>
+          <w:rFonts w:ascii="Courier New" w:hAnsi="Courier New" w:cs="Courier New"/>
+        </w:rPr>
+        <w:tab/>
+      </w:r>
+      <w:r>
+        <w:rPr>
+          <w:rFonts w:ascii="Courier New" w:hAnsi="Courier New" w:cs="Courier New"/>
+        </w:rPr>
+        <w:tab/>
+        <w:t>- 161</w:t>
+      </w:r>
+    </w:p>
+    <w:p>
+      <w:pPr>
+        <w:pStyle w:val="PlainText"/>
+        <w:rPr>
+          <w:rFonts w:ascii="Courier New" w:hAnsi="Courier New" w:cs="Courier New"/>
+        </w:rPr>
+      </w:pPr>
+      <w:r>
+        <w:rPr>
+          <w:rFonts w:ascii="Courier New" w:hAnsi="Courier New" w:cs="Courier New"/>
+        </w:rPr>
+        <w:t>Rate</w:t>
+      </w:r>
+      <w:r>
+        <w:rPr>
+          <w:rFonts w:ascii="Courier New" w:hAnsi="Courier New" w:cs="Courier New"/>
+        </w:rPr>
+        <w:tab/>
+      </w:r>
+      <w:r>
+        <w:rPr>
+          <w:rFonts w:ascii="Courier New" w:hAnsi="Courier New" w:cs="Courier New"/>
+        </w:rPr>
+        <w:tab/>
+      </w:r>
+      <w:r>
+        <w:rPr>
+          <w:rFonts w:ascii="Courier New" w:hAnsi="Courier New" w:cs="Courier New"/>
+        </w:rPr>
+        <w:tab/>
+      </w:r>
+      <w:r>
+        <w:rPr>
+          <w:rFonts w:ascii="Courier New" w:hAnsi="Courier New" w:cs="Courier New"/>
+        </w:rPr>
+        <w:tab/>
+      </w:r>
+      <w:r>
+        <w:rPr>
+          <w:rFonts w:ascii="Courier New" w:hAnsi="Courier New" w:cs="Courier New"/>
+        </w:rPr>
+        <w:tab/>
+        <w:t>- 19</w:t>
+      </w:r>
+    </w:p>
+    <w:p>
+      <w:pPr>
+        <w:pStyle w:val="PlainText"/>
+        <w:rPr>
+          <w:rFonts w:ascii="Courier New" w:hAnsi="Courier New" w:cs="Courier New"/>
+        </w:rPr>
+      </w:pPr>
+      <w:r>
+        <w:rPr>
+          <w:rFonts w:ascii="Courier New" w:hAnsi="Courier New" w:cs="Courier New"/>
+        </w:rPr>
+        <w:t>Total Price</w:t>
+      </w:r>
+      <w:r>
+        <w:rPr>
+          <w:rFonts w:ascii="Courier New" w:hAnsi="Courier New" w:cs="Courier New"/>
+        </w:rPr>
+        <w:tab/>
+      </w:r>
+      <w:r>
+        <w:rPr>
+          <w:rFonts w:ascii="Courier New" w:hAnsi="Courier New" w:cs="Courier New"/>
+        </w:rPr>
+        <w:tab/>
+      </w:r>
+      <w:r>
+        <w:rPr>
+          <w:rFonts w:ascii="Courier New" w:hAnsi="Courier New" w:cs="Courier New"/>
+        </w:rPr>
+        <w:tab/>
+      </w:r>
+      <w:r>
+        <w:rPr>
+          <w:rFonts w:ascii="Courier New" w:hAnsi="Courier New" w:cs="Courier New"/>
+        </w:rPr>
+        <w:tab/>
+        <w:t>- 3059.0</w:t>
+      </w:r>
+    </w:p>
+    <w:p>
+      <w:pPr>
+        <w:pStyle w:val="PlainText"/>
+        <w:rPr>
+          <w:rFonts w:ascii="Courier New" w:hAnsi="Courier New" w:cs="Courier New"/>
+        </w:rPr>
+      </w:pPr>
+      <w:r>
+        <w:rPr>
+          <w:rFonts w:ascii="Courier New" w:hAnsi="Courier New" w:cs="Courier New"/>
+        </w:rPr>
+        <w:t>Amount balance</w:t>
+      </w:r>
+      <w:r>
+        <w:rPr>
+          <w:rFonts w:ascii="Courier New" w:hAnsi="Courier New" w:cs="Courier New"/>
+        </w:rPr>
+        <w:tab/>
+      </w:r>
+      <w:r>
+        <w:rPr>
+          <w:rFonts w:ascii="Courier New" w:hAnsi="Courier New" w:cs="Courier New"/>
+        </w:rPr>
+        <w:tab/>
+      </w:r>
+      <w:r>
+        <w:rPr>
+          <w:rFonts w:ascii="Courier New" w:hAnsi="Courier New" w:cs="Courier New"/>
+        </w:rPr>
+        <w:tab/>
+        <w:t>- 3809.0</w:t>
+      </w:r>
+    </w:p>
+    <w:p>
+      <w:pPr>
+        <w:pStyle w:val="PlainText"/>
+        <w:rPr>
+          <w:rFonts w:ascii="Courier New" w:hAnsi="Courier New" w:cs="Courier New"/>
+        </w:rPr>
+      </w:pPr>
+    </w:p>
+    <w:p>
+      <w:pPr>
+        <w:pStyle w:val="PlainText"/>
+        <w:rPr>
+          <w:rFonts w:ascii="Courier New" w:hAnsi="Courier New" w:cs="Courier New"/>
+        </w:rPr>
+      </w:pPr>
+      <w:r>
+        <w:rPr>
+          <w:rFonts w:ascii="Courier New" w:hAnsi="Courier New" w:cs="Courier New"/>
+        </w:rPr>
+        <w:t>Item Name</w:t>
+      </w:r>
+      <w:r>
+        <w:rPr>
+          <w:rFonts w:ascii="Courier New" w:hAnsi="Courier New" w:cs="Courier New"/>
+        </w:rPr>
+        <w:tab/>
+      </w:r>
+      <w:r>
+        <w:rPr>
+          <w:rFonts w:ascii="Courier New" w:hAnsi="Courier New" w:cs="Courier New"/>
+        </w:rPr>
+        <w:tab/>
+      </w:r>
+      <w:r>
+        <w:rPr>
+          <w:rFonts w:ascii="Courier New" w:hAnsi="Courier New" w:cs="Courier New"/>
+        </w:rPr>
+        <w:tab/>
+      </w:r>
+      <w:r>
+        <w:rPr>
+          <w:rFonts w:ascii="Courier New" w:hAnsi="Courier New" w:cs="Courier New"/>
+        </w:rPr>
+        <w:tab/>
+        <w:t>- CARROT</w:t>
+      </w:r>
+    </w:p>
+    <w:p>
+      <w:pPr>
+        <w:pStyle w:val="PlainText"/>
+        <w:rPr>
+          <w:rFonts w:ascii="Courier New" w:hAnsi="Courier New" w:cs="Courier New"/>
+        </w:rPr>
+      </w:pPr>
+      <w:r>
+        <w:rPr>
+          <w:rFonts w:ascii="Courier New" w:hAnsi="Courier New" w:cs="Courier New"/>
+        </w:rPr>
+        <w:t>Number of Pockets</w:t>
+      </w:r>
+      <w:r>
+        <w:rPr>
+          <w:rFonts w:ascii="Courier New" w:hAnsi="Courier New" w:cs="Courier New"/>
+        </w:rPr>
+        <w:tab/>
+      </w:r>
+      <w:r>
+        <w:rPr>
+          <w:rFonts w:ascii="Courier New" w:hAnsi="Courier New" w:cs="Courier New"/>
+        </w:rPr>
+        <w:tab/>
+      </w:r>
+      <w:r>
+        <w:rPr>
+          <w:rFonts w:ascii="Courier New" w:hAnsi="Courier New" w:cs="Courier New"/>
+        </w:rPr>
+        <w:tab/>
+        <w:t>- 1</w:t>
+      </w:r>
+    </w:p>
+    <w:p>
+      <w:pPr>
+        <w:pStyle w:val="PlainText"/>
+        <w:rPr>
+          <w:rFonts w:ascii="Courier New" w:hAnsi="Courier New" w:cs="Courier New"/>
+        </w:rPr>
+      </w:pPr>
+      <w:r>
+        <w:rPr>
+          <w:rFonts w:ascii="Courier New" w:hAnsi="Courier New" w:cs="Courier New"/>
+        </w:rPr>
+        <w:t>Number of KGs</w:t>
+      </w:r>
+      <w:r>
+        <w:rPr>
+          <w:rFonts w:ascii="Courier New" w:hAnsi="Courier New" w:cs="Courier New"/>
+        </w:rPr>
+        <w:tab/>
+      </w:r>
+      <w:r>
+        <w:rPr>
+          <w:rFonts w:ascii="Courier New" w:hAnsi="Courier New" w:cs="Courier New"/>
+        </w:rPr>
+        <w:tab/>
+      </w:r>
+      <w:r>
+        <w:rPr>
+          <w:rFonts w:ascii="Courier New" w:hAnsi="Courier New" w:cs="Courier New"/>
+        </w:rPr>
+        <w:tab/>
+        <w:t>- 90</w:t>
+      </w:r>
+    </w:p>
+    <w:p>
+      <w:pPr>
+        <w:pStyle w:val="PlainText"/>
+        <w:rPr>
+          <w:rFonts w:ascii="Courier New" w:hAnsi="Courier New" w:cs="Courier New"/>
+        </w:rPr>
+      </w:pPr>
+      <w:r>
+        <w:rPr>
+          <w:rFonts w:ascii="Courier New" w:hAnsi="Courier New" w:cs="Courier New"/>
+        </w:rPr>
+        <w:t>Rate</w:t>
+      </w:r>
+      <w:r>
+        <w:rPr>
+          <w:rFonts w:ascii="Courier New" w:hAnsi="Courier New" w:cs="Courier New"/>
+        </w:rPr>
+        <w:tab/>
+      </w:r>
+      <w:r>
+        <w:rPr>
+          <w:rFonts w:ascii="Courier New" w:hAnsi="Courier New" w:cs="Courier New"/>
+        </w:rPr>
+        <w:tab/>
+      </w:r>
+      <w:r>
+        <w:rPr>
+          <w:rFonts w:ascii="Courier New" w:hAnsi="Courier New" w:cs="Courier New"/>
+        </w:rPr>
+        <w:tab/>
+      </w:r>
+      <w:r>
+        <w:rPr>
+          <w:rFonts w:ascii="Courier New" w:hAnsi="Courier New" w:cs="Courier New"/>
+        </w:rPr>
+        <w:tab/>
+      </w:r>
+      <w:r>
+        <w:rPr>
+          <w:rFonts w:ascii="Courier New" w:hAnsi="Courier New" w:cs="Courier New"/>
+        </w:rPr>
+        <w:tab/>
+        <w:t>- 18</w:t>
+      </w:r>
+    </w:p>
+    <w:p>
+      <w:pPr>
+        <w:pStyle w:val="PlainText"/>
+        <w:rPr>
+          <w:rFonts w:ascii="Courier New" w:hAnsi="Courier New" w:cs="Courier New"/>
+        </w:rPr>
+      </w:pPr>
+      <w:r>
+        <w:rPr>
+          <w:rFonts w:ascii="Courier New" w:hAnsi="Courier New" w:cs="Courier New"/>
+        </w:rPr>
+        <w:t>Total Price</w:t>
+      </w:r>
+      <w:r>
+        <w:rPr>
+          <w:rFonts w:ascii="Courier New" w:hAnsi="Courier New" w:cs="Courier New"/>
+        </w:rPr>
+        <w:tab/>
+      </w:r>
+      <w:r>
+        <w:rPr>
+          <w:rFonts w:ascii="Courier New" w:hAnsi="Courier New" w:cs="Courier New"/>
+        </w:rPr>
+        <w:tab/>
+      </w:r>
+      <w:r>
+        <w:rPr>
+          <w:rFonts w:ascii="Courier New" w:hAnsi="Courier New" w:cs="Courier New"/>
+        </w:rPr>
+        <w:tab/>
+      </w:r>
+      <w:r>
+        <w:rPr>
+          <w:rFonts w:ascii="Courier New" w:hAnsi="Courier New" w:cs="Courier New"/>
+        </w:rPr>
+        <w:tab/>
+        <w:t>- 1620.0</w:t>
+      </w:r>
+    </w:p>
+    <w:p>
+      <w:pPr>
+        <w:pStyle w:val="PlainText"/>
+        <w:rPr>
+          <w:rFonts w:ascii="Courier New" w:hAnsi="Courier New" w:cs="Courier New"/>
+          <w:color w:val="FF0000"/>
+        </w:rPr>
+      </w:pPr>
+      <w:r>
+        <w:rPr>
+          <w:rFonts w:ascii="Courier New" w:hAnsi="Courier New" w:cs="Courier New"/>
+          <w:color w:val="FF0000"/>
+        </w:rPr>
+        <w:t>Amount Received</w:t>
+      </w:r>
+      <w:r>
+        <w:rPr>
+          <w:rFonts w:ascii="Courier New" w:hAnsi="Courier New" w:cs="Courier New"/>
+          <w:color w:val="FF0000"/>
+        </w:rPr>
+        <w:tab/>
+      </w:r>
+      <w:r>
+        <w:rPr>
+          <w:rFonts w:ascii="Courier New" w:hAnsi="Courier New" w:cs="Courier New"/>
+          <w:color w:val="FF0000"/>
+        </w:rPr>
+        <w:tab/>
+      </w:r>
+      <w:r>
+        <w:rPr>
+          <w:rFonts w:ascii="Courier New" w:hAnsi="Courier New" w:cs="Courier New"/>
+          <w:color w:val="FF0000"/>
+        </w:rPr>
+        <w:tab/>
+        <w:t>- 2000</w:t>
+      </w:r>
+    </w:p>
+    <w:p>
+      <w:pPr>
+        <w:pStyle w:val="PlainText"/>
+        <w:rPr>
+          <w:rFonts w:ascii="Courier New" w:hAnsi="Courier New" w:cs="Courier New"/>
+          <w:b/>
+        </w:rPr>
+      </w:pPr>
+      <w:r>
+        <w:rPr>
+          <w:rFonts w:ascii="Courier New" w:hAnsi="Courier New" w:cs="Courier New"/>
+          <w:b/>
+        </w:rPr>
+        <w:t>Amount balance</w:t>
+      </w:r>
+      <w:r>
+        <w:rPr>
+          <w:rFonts w:ascii="Courier New" w:hAnsi="Courier New" w:cs="Courier New"/>
+          <w:b/>
+        </w:rPr>
+        <w:tab/>
+      </w:r>
+      <w:r>
+        <w:rPr>
+          <w:rFonts w:ascii="Courier New" w:hAnsi="Courier New" w:cs="Courier New"/>
+          <w:b/>
+        </w:rPr>
+        <w:tab/>
+      </w:r>
+      <w:r>
+        <w:rPr>
+          <w:rFonts w:ascii="Courier New" w:hAnsi="Courier New" w:cs="Courier New"/>
+          <w:b/>
+        </w:rPr>
+        <w:tab/>
+        <w:t>- 3429.0</w:t>
+      </w:r>
+    </w:p>
+    <w:p>
+      <w:pPr>
+        <w:pStyle w:val="PlainText"/>
+        <w:rPr>
+          <w:rFonts w:ascii="Courier New" w:hAnsi="Courier New" w:cs="Courier New"/>
+        </w:rPr>
+      </w:pPr>
+      <w:r>
+        <w:rPr>
+          <w:rFonts w:ascii="Courier New" w:hAnsi="Courier New" w:cs="Courier New"/>
+        </w:rPr>
+        <w:t>Amount Received mode</w:t>
+      </w:r>
+      <w:r>
+        <w:rPr>
+          <w:rFonts w:ascii="Courier New" w:hAnsi="Courier New" w:cs="Courier New"/>
+        </w:rPr>
+        <w:tab/>
+      </w:r>
+      <w:r>
+        <w:rPr>
+          <w:rFonts w:ascii="Courier New" w:hAnsi="Courier New" w:cs="Courier New"/>
+        </w:rPr>
+        <w:tab/>
+        <w:t>- CASH</w:t>
+      </w:r>
+    </w:p>
+    <w:p>
+      <w:pPr>
+        <w:pStyle w:val="PlainText"/>
+        <w:rPr>
+          <w:rFonts w:ascii="Courier New" w:hAnsi="Courier New" w:cs="Courier New"/>
+        </w:rPr>
+      </w:pPr>
+    </w:p>
+    <w:p>
+      <w:pPr>
+        <w:pStyle w:val="PlainText"/>
+        <w:rPr>
+          <w:rFonts w:ascii="Courier New" w:hAnsi="Courier New" w:cs="Courier New"/>
+          <w:b/>
+        </w:rPr>
+      </w:pPr>
     </w:p>
     <w:p>
       <w:pPr>

</xml_diff>

<commit_message>
29/03/2019 MAMATHA CHICK IN
</commit_message>
<xml_diff>
--- a/customer _details/GANGAMMA/SEP/TUMKUR/7 MURTHY/PURCHASE DETAILS.docx
+++ b/customer _details/GANGAMMA/SEP/TUMKUR/7 MURTHY/PURCHASE DETAILS.docx
@@ -811,13 +811,7 @@
         <w:rPr>
           <w:rFonts w:ascii="Courier New" w:hAnsi="Courier New" w:cs="Courier New"/>
         </w:rPr>
-        <w:t>FRI Mar 22</w:t>
-      </w:r>
-      <w:r>
-        <w:rPr>
-          <w:rFonts w:ascii="Courier New" w:hAnsi="Courier New" w:cs="Courier New"/>
-        </w:rPr>
-        <w:t xml:space="preserve"> 12:22:04 IST 2019</w:t>
+        <w:t>FRI Mar 22 12:22:04 IST 2019</w:t>
       </w:r>
     </w:p>
     <w:p>
@@ -1433,6 +1427,476 @@
         <w:tab/>
         <w:t>- CASH</w:t>
       </w:r>
+    </w:p>
+    <w:p>
+      <w:pPr>
+        <w:pStyle w:val="PlainText"/>
+        <w:rPr>
+          <w:rFonts w:ascii="Courier New" w:hAnsi="Courier New" w:cs="Courier New"/>
+        </w:rPr>
+      </w:pPr>
+    </w:p>
+    <w:p>
+      <w:pPr>
+        <w:pStyle w:val="PlainText"/>
+        <w:rPr>
+          <w:rFonts w:ascii="Courier New" w:hAnsi="Courier New" w:cs="Courier New"/>
+        </w:rPr>
+      </w:pPr>
+      <w:r>
+        <w:rPr>
+          <w:rFonts w:ascii="Courier New" w:hAnsi="Courier New" w:cs="Courier New"/>
+        </w:rPr>
+        <w:t>SAT Mar 23</w:t>
+      </w:r>
+      <w:r>
+        <w:rPr>
+          <w:rFonts w:ascii="Courier New" w:hAnsi="Courier New" w:cs="Courier New"/>
+        </w:rPr>
+        <w:t xml:space="preserve"> 15:48:52 IST 2019</w:t>
+      </w:r>
+    </w:p>
+    <w:p>
+      <w:pPr>
+        <w:pStyle w:val="PlainText"/>
+        <w:rPr>
+          <w:rFonts w:ascii="Courier New" w:hAnsi="Courier New" w:cs="Courier New"/>
+        </w:rPr>
+      </w:pPr>
+      <w:r>
+        <w:rPr>
+          <w:rFonts w:ascii="Courier New" w:hAnsi="Courier New" w:cs="Courier New"/>
+        </w:rPr>
+        <w:t>Person Name</w:t>
+      </w:r>
+      <w:r>
+        <w:rPr>
+          <w:rFonts w:ascii="Courier New" w:hAnsi="Courier New" w:cs="Courier New"/>
+        </w:rPr>
+        <w:tab/>
+      </w:r>
+      <w:r>
+        <w:rPr>
+          <w:rFonts w:ascii="Courier New" w:hAnsi="Courier New" w:cs="Courier New"/>
+        </w:rPr>
+        <w:tab/>
+      </w:r>
+      <w:r>
+        <w:rPr>
+          <w:rFonts w:ascii="Courier New" w:hAnsi="Courier New" w:cs="Courier New"/>
+        </w:rPr>
+        <w:tab/>
+      </w:r>
+      <w:r>
+        <w:rPr>
+          <w:rFonts w:ascii="Courier New" w:hAnsi="Courier New" w:cs="Courier New"/>
+        </w:rPr>
+        <w:tab/>
+        <w:t>- 7 MURTHY</w:t>
+      </w:r>
+    </w:p>
+    <w:p>
+      <w:pPr>
+        <w:pStyle w:val="PlainText"/>
+        <w:rPr>
+          <w:rFonts w:ascii="Courier New" w:hAnsi="Courier New" w:cs="Courier New"/>
+        </w:rPr>
+      </w:pPr>
+      <w:r>
+        <w:rPr>
+          <w:rFonts w:ascii="Courier New" w:hAnsi="Courier New" w:cs="Courier New"/>
+        </w:rPr>
+        <w:t>Bill number</w:t>
+      </w:r>
+      <w:r>
+        <w:rPr>
+          <w:rFonts w:ascii="Courier New" w:hAnsi="Courier New" w:cs="Courier New"/>
+        </w:rPr>
+        <w:tab/>
+      </w:r>
+      <w:r>
+        <w:rPr>
+          <w:rFonts w:ascii="Courier New" w:hAnsi="Courier New" w:cs="Courier New"/>
+        </w:rPr>
+        <w:tab/>
+      </w:r>
+      <w:r>
+        <w:rPr>
+          <w:rFonts w:ascii="Courier New" w:hAnsi="Courier New" w:cs="Courier New"/>
+        </w:rPr>
+        <w:tab/>
+      </w:r>
+      <w:r>
+        <w:rPr>
+          <w:rFonts w:ascii="Courier New" w:hAnsi="Courier New" w:cs="Courier New"/>
+        </w:rPr>
+        <w:tab/>
+        <w:t>- 11742</w:t>
+      </w:r>
+    </w:p>
+    <w:p>
+      <w:pPr>
+        <w:pStyle w:val="PlainText"/>
+        <w:rPr>
+          <w:rFonts w:ascii="Courier New" w:hAnsi="Courier New" w:cs="Courier New"/>
+        </w:rPr>
+      </w:pPr>
+      <w:r>
+        <w:rPr>
+          <w:rFonts w:ascii="Courier New" w:hAnsi="Courier New" w:cs="Courier New"/>
+        </w:rPr>
+        <w:t>---------------------------------------------------------------</w:t>
+      </w:r>
+    </w:p>
+    <w:p>
+      <w:pPr>
+        <w:pStyle w:val="PlainText"/>
+        <w:rPr>
+          <w:rFonts w:ascii="Courier New" w:hAnsi="Courier New" w:cs="Courier New"/>
+        </w:rPr>
+      </w:pPr>
+      <w:r>
+        <w:rPr>
+          <w:rFonts w:ascii="Courier New" w:hAnsi="Courier New" w:cs="Courier New"/>
+        </w:rPr>
+        <w:t>Item Name</w:t>
+      </w:r>
+      <w:r>
+        <w:rPr>
+          <w:rFonts w:ascii="Courier New" w:hAnsi="Courier New" w:cs="Courier New"/>
+        </w:rPr>
+        <w:tab/>
+      </w:r>
+      <w:r>
+        <w:rPr>
+          <w:rFonts w:ascii="Courier New" w:hAnsi="Courier New" w:cs="Courier New"/>
+        </w:rPr>
+        <w:tab/>
+      </w:r>
+      <w:r>
+        <w:rPr>
+          <w:rFonts w:ascii="Courier New" w:hAnsi="Courier New" w:cs="Courier New"/>
+        </w:rPr>
+        <w:tab/>
+      </w:r>
+      <w:r>
+        <w:rPr>
+          <w:rFonts w:ascii="Courier New" w:hAnsi="Courier New" w:cs="Courier New"/>
+        </w:rPr>
+        <w:tab/>
+        <w:t>- NAVILKOSU</w:t>
+      </w:r>
+    </w:p>
+    <w:p>
+      <w:pPr>
+        <w:pStyle w:val="PlainText"/>
+        <w:rPr>
+          <w:rFonts w:ascii="Courier New" w:hAnsi="Courier New" w:cs="Courier New"/>
+        </w:rPr>
+      </w:pPr>
+      <w:r>
+        <w:rPr>
+          <w:rFonts w:ascii="Courier New" w:hAnsi="Courier New" w:cs="Courier New"/>
+        </w:rPr>
+        <w:t>Number of Pockets</w:t>
+      </w:r>
+      <w:r>
+        <w:rPr>
+          <w:rFonts w:ascii="Courier New" w:hAnsi="Courier New" w:cs="Courier New"/>
+        </w:rPr>
+        <w:tab/>
+      </w:r>
+      <w:r>
+        <w:rPr>
+          <w:rFonts w:ascii="Courier New" w:hAnsi="Courier New" w:cs="Courier New"/>
+        </w:rPr>
+        <w:tab/>
+      </w:r>
+      <w:r>
+        <w:rPr>
+          <w:rFonts w:ascii="Courier New" w:hAnsi="Courier New" w:cs="Courier New"/>
+        </w:rPr>
+        <w:tab/>
+        <w:t>- 1</w:t>
+      </w:r>
+    </w:p>
+    <w:p>
+      <w:pPr>
+        <w:pStyle w:val="PlainText"/>
+        <w:rPr>
+          <w:rFonts w:ascii="Courier New" w:hAnsi="Courier New" w:cs="Courier New"/>
+        </w:rPr>
+      </w:pPr>
+      <w:r>
+        <w:rPr>
+          <w:rFonts w:ascii="Courier New" w:hAnsi="Courier New" w:cs="Courier New"/>
+        </w:rPr>
+        <w:t>Number of KGs</w:t>
+      </w:r>
+      <w:r>
+        <w:rPr>
+          <w:rFonts w:ascii="Courier New" w:hAnsi="Courier New" w:cs="Courier New"/>
+        </w:rPr>
+        <w:tab/>
+      </w:r>
+      <w:r>
+        <w:rPr>
+          <w:rFonts w:ascii="Courier New" w:hAnsi="Courier New" w:cs="Courier New"/>
+        </w:rPr>
+        <w:tab/>
+      </w:r>
+      <w:r>
+        <w:rPr>
+          <w:rFonts w:ascii="Courier New" w:hAnsi="Courier New" w:cs="Courier New"/>
+        </w:rPr>
+        <w:tab/>
+        <w:t>- 52</w:t>
+      </w:r>
+    </w:p>
+    <w:p>
+      <w:pPr>
+        <w:pStyle w:val="PlainText"/>
+        <w:rPr>
+          <w:rFonts w:ascii="Courier New" w:hAnsi="Courier New" w:cs="Courier New"/>
+        </w:rPr>
+      </w:pPr>
+      <w:r>
+        <w:rPr>
+          <w:rFonts w:ascii="Courier New" w:hAnsi="Courier New" w:cs="Courier New"/>
+        </w:rPr>
+        <w:t>Rate</w:t>
+      </w:r>
+      <w:r>
+        <w:rPr>
+          <w:rFonts w:ascii="Courier New" w:hAnsi="Courier New" w:cs="Courier New"/>
+        </w:rPr>
+        <w:tab/>
+      </w:r>
+      <w:r>
+        <w:rPr>
+          <w:rFonts w:ascii="Courier New" w:hAnsi="Courier New" w:cs="Courier New"/>
+        </w:rPr>
+        <w:tab/>
+      </w:r>
+      <w:r>
+        <w:rPr>
+          <w:rFonts w:ascii="Courier New" w:hAnsi="Courier New" w:cs="Courier New"/>
+        </w:rPr>
+        <w:tab/>
+      </w:r>
+      <w:r>
+        <w:rPr>
+          <w:rFonts w:ascii="Courier New" w:hAnsi="Courier New" w:cs="Courier New"/>
+        </w:rPr>
+        <w:tab/>
+      </w:r>
+      <w:r>
+        <w:rPr>
+          <w:rFonts w:ascii="Courier New" w:hAnsi="Courier New" w:cs="Courier New"/>
+        </w:rPr>
+        <w:tab/>
+        <w:t>- 10</w:t>
+      </w:r>
+    </w:p>
+    <w:p>
+      <w:pPr>
+        <w:pStyle w:val="PlainText"/>
+        <w:rPr>
+          <w:rFonts w:ascii="Courier New" w:hAnsi="Courier New" w:cs="Courier New"/>
+        </w:rPr>
+      </w:pPr>
+      <w:r>
+        <w:rPr>
+          <w:rFonts w:ascii="Courier New" w:hAnsi="Courier New" w:cs="Courier New"/>
+        </w:rPr>
+        <w:t>Total Price</w:t>
+      </w:r>
+      <w:r>
+        <w:rPr>
+          <w:rFonts w:ascii="Courier New" w:hAnsi="Courier New" w:cs="Courier New"/>
+        </w:rPr>
+        <w:tab/>
+      </w:r>
+      <w:r>
+        <w:rPr>
+          <w:rFonts w:ascii="Courier New" w:hAnsi="Courier New" w:cs="Courier New"/>
+        </w:rPr>
+        <w:tab/>
+      </w:r>
+      <w:r>
+        <w:rPr>
+          <w:rFonts w:ascii="Courier New" w:hAnsi="Courier New" w:cs="Courier New"/>
+        </w:rPr>
+        <w:tab/>
+      </w:r>
+      <w:r>
+        <w:rPr>
+          <w:rFonts w:ascii="Courier New" w:hAnsi="Courier New" w:cs="Courier New"/>
+        </w:rPr>
+        <w:tab/>
+        <w:t>- 520.0</w:t>
+      </w:r>
+    </w:p>
+    <w:p>
+      <w:pPr>
+        <w:pStyle w:val="PlainText"/>
+        <w:rPr>
+          <w:rFonts w:ascii="Courier New" w:hAnsi="Courier New" w:cs="Courier New"/>
+        </w:rPr>
+      </w:pPr>
+      <w:r>
+        <w:rPr>
+          <w:rFonts w:ascii="Courier New" w:hAnsi="Courier New" w:cs="Courier New"/>
+        </w:rPr>
+        <w:t>Amount balance</w:t>
+      </w:r>
+      <w:r>
+        <w:rPr>
+          <w:rFonts w:ascii="Courier New" w:hAnsi="Courier New" w:cs="Courier New"/>
+        </w:rPr>
+        <w:tab/>
+      </w:r>
+      <w:r>
+        <w:rPr>
+          <w:rFonts w:ascii="Courier New" w:hAnsi="Courier New" w:cs="Courier New"/>
+        </w:rPr>
+        <w:tab/>
+      </w:r>
+      <w:r>
+        <w:rPr>
+          <w:rFonts w:ascii="Courier New" w:hAnsi="Courier New" w:cs="Courier New"/>
+        </w:rPr>
+        <w:tab/>
+        <w:t>- 3949.0</w:t>
+      </w:r>
+    </w:p>
+    <w:p>
+      <w:pPr>
+        <w:pStyle w:val="PlainText"/>
+        <w:rPr>
+          <w:rFonts w:ascii="Courier New" w:hAnsi="Courier New" w:cs="Courier New"/>
+        </w:rPr>
+      </w:pPr>
+    </w:p>
+    <w:p>
+      <w:pPr>
+        <w:pStyle w:val="PlainText"/>
+        <w:rPr>
+          <w:rFonts w:ascii="Courier New" w:hAnsi="Courier New" w:cs="Courier New"/>
+        </w:rPr>
+      </w:pPr>
+      <w:r>
+        <w:rPr>
+          <w:rFonts w:ascii="Courier New" w:hAnsi="Courier New" w:cs="Courier New"/>
+        </w:rPr>
+        <w:t>Item Name</w:t>
+      </w:r>
+      <w:r>
+        <w:rPr>
+          <w:rFonts w:ascii="Courier New" w:hAnsi="Courier New" w:cs="Courier New"/>
+        </w:rPr>
+        <w:tab/>
+      </w:r>
+      <w:r>
+        <w:rPr>
+          <w:rFonts w:ascii="Courier New" w:hAnsi="Courier New" w:cs="Courier New"/>
+        </w:rPr>
+        <w:tab/>
+      </w:r>
+      <w:r>
+        <w:rPr>
+          <w:rFonts w:ascii="Courier New" w:hAnsi="Courier New" w:cs="Courier New"/>
+        </w:rPr>
+        <w:tab/>
+      </w:r>
+      <w:r>
+        <w:rPr>
+          <w:rFonts w:ascii="Courier New" w:hAnsi="Courier New" w:cs="Courier New"/>
+        </w:rPr>
+        <w:tab/>
+        <w:t>- CARROT</w:t>
+      </w:r>
+    </w:p>
+    <w:p>
+      <w:pPr>
+        <w:pStyle w:val="PlainText"/>
+        <w:rPr>
+          <w:rFonts w:ascii="Courier New" w:hAnsi="Courier New" w:cs="Courier New"/>
+          <w:color w:val="FF0000"/>
+        </w:rPr>
+      </w:pPr>
+      <w:r>
+        <w:rPr>
+          <w:rFonts w:ascii="Courier New" w:hAnsi="Courier New" w:cs="Courier New"/>
+          <w:color w:val="FF0000"/>
+        </w:rPr>
+        <w:t>Amount Received</w:t>
+      </w:r>
+      <w:r>
+        <w:rPr>
+          <w:rFonts w:ascii="Courier New" w:hAnsi="Courier New" w:cs="Courier New"/>
+          <w:color w:val="FF0000"/>
+        </w:rPr>
+        <w:tab/>
+      </w:r>
+      <w:r>
+        <w:rPr>
+          <w:rFonts w:ascii="Courier New" w:hAnsi="Courier New" w:cs="Courier New"/>
+          <w:color w:val="FF0000"/>
+        </w:rPr>
+        <w:tab/>
+      </w:r>
+      <w:r>
+        <w:rPr>
+          <w:rFonts w:ascii="Courier New" w:hAnsi="Courier New" w:cs="Courier New"/>
+          <w:color w:val="FF0000"/>
+        </w:rPr>
+        <w:tab/>
+        <w:t>- 3949</w:t>
+      </w:r>
+    </w:p>
+    <w:p>
+      <w:pPr>
+        <w:pStyle w:val="PlainText"/>
+        <w:rPr>
+          <w:rFonts w:ascii="Courier New" w:hAnsi="Courier New" w:cs="Courier New"/>
+        </w:rPr>
+      </w:pPr>
+      <w:r>
+        <w:rPr>
+          <w:rFonts w:ascii="Courier New" w:hAnsi="Courier New" w:cs="Courier New"/>
+        </w:rPr>
+        <w:t>Amount Received mode</w:t>
+      </w:r>
+      <w:r>
+        <w:rPr>
+          <w:rFonts w:ascii="Courier New" w:hAnsi="Courier New" w:cs="Courier New"/>
+        </w:rPr>
+        <w:tab/>
+      </w:r>
+      <w:r>
+        <w:rPr>
+          <w:rFonts w:ascii="Courier New" w:hAnsi="Courier New" w:cs="Courier New"/>
+        </w:rPr>
+        <w:tab/>
+        <w:t>- CASH AND CLEARD</w:t>
+      </w:r>
+    </w:p>
+    <w:p>
+      <w:pPr>
+        <w:pStyle w:val="PlainText"/>
+        <w:rPr>
+          <w:rFonts w:ascii="Courier New" w:hAnsi="Courier New" w:cs="Courier New"/>
+        </w:rPr>
+      </w:pPr>
+    </w:p>
+    <w:p>
+      <w:pPr>
+        <w:pStyle w:val="PlainText"/>
+        <w:rPr>
+          <w:rFonts w:ascii="Courier New" w:hAnsi="Courier New" w:cs="Courier New"/>
+        </w:rPr>
+      </w:pPr>
     </w:p>
     <w:p>
       <w:pPr>

</xml_diff>

<commit_message>
05/04/2019 MAMATHA CHICK IN
</commit_message>
<xml_diff>
--- a/customer _details/GANGAMMA/SEP/TUMKUR/7 MURTHY/PURCHASE DETAILS.docx
+++ b/customer _details/GANGAMMA/SEP/TUMKUR/7 MURTHY/PURCHASE DETAILS.docx
@@ -2467,13 +2467,7 @@
         <w:rPr>
           <w:rFonts w:ascii="Courier New" w:hAnsi="Courier New" w:cs="Courier New"/>
         </w:rPr>
-        <w:t>FRI Mar 29</w:t>
-      </w:r>
-      <w:r>
-        <w:rPr>
-          <w:rFonts w:ascii="Courier New" w:hAnsi="Courier New" w:cs="Courier New"/>
-        </w:rPr>
-        <w:t xml:space="preserve"> 13:12:35 IST 2019</w:t>
+        <w:t>FRI Mar 29 13:12:35 IST 2019</w:t>
       </w:r>
     </w:p>
     <w:p>
@@ -2632,6 +2626,2034 @@
         <w:tab/>
         <w:t>- CASH AND CLEARD</w:t>
       </w:r>
+    </w:p>
+    <w:p>
+      <w:pPr>
+        <w:pStyle w:val="PlainText"/>
+        <w:rPr>
+          <w:rFonts w:ascii="Courier New" w:hAnsi="Courier New" w:cs="Courier New"/>
+        </w:rPr>
+      </w:pPr>
+    </w:p>
+    <w:p>
+      <w:pPr>
+        <w:pStyle w:val="PlainText"/>
+        <w:rPr>
+          <w:rFonts w:ascii="Courier New" w:hAnsi="Courier New" w:cs="Courier New"/>
+        </w:rPr>
+      </w:pPr>
+      <w:r>
+        <w:rPr>
+          <w:rFonts w:ascii="Courier New" w:hAnsi="Courier New" w:cs="Courier New"/>
+        </w:rPr>
+        <w:t>SAT MAR 30 14:48:45 IST 2019</w:t>
+      </w:r>
+    </w:p>
+    <w:p>
+      <w:pPr>
+        <w:pStyle w:val="PlainText"/>
+        <w:rPr>
+          <w:rFonts w:ascii="Courier New" w:hAnsi="Courier New" w:cs="Courier New"/>
+        </w:rPr>
+      </w:pPr>
+      <w:r>
+        <w:rPr>
+          <w:rFonts w:ascii="Courier New" w:hAnsi="Courier New" w:cs="Courier New"/>
+        </w:rPr>
+        <w:t>Person Name</w:t>
+      </w:r>
+      <w:r>
+        <w:rPr>
+          <w:rFonts w:ascii="Courier New" w:hAnsi="Courier New" w:cs="Courier New"/>
+        </w:rPr>
+        <w:tab/>
+      </w:r>
+      <w:r>
+        <w:rPr>
+          <w:rFonts w:ascii="Courier New" w:hAnsi="Courier New" w:cs="Courier New"/>
+        </w:rPr>
+        <w:tab/>
+      </w:r>
+      <w:r>
+        <w:rPr>
+          <w:rFonts w:ascii="Courier New" w:hAnsi="Courier New" w:cs="Courier New"/>
+        </w:rPr>
+        <w:tab/>
+      </w:r>
+      <w:r>
+        <w:rPr>
+          <w:rFonts w:ascii="Courier New" w:hAnsi="Courier New" w:cs="Courier New"/>
+        </w:rPr>
+        <w:tab/>
+        <w:t>- 7 MURTHY</w:t>
+      </w:r>
+    </w:p>
+    <w:p>
+      <w:pPr>
+        <w:pStyle w:val="PlainText"/>
+        <w:rPr>
+          <w:rFonts w:ascii="Courier New" w:hAnsi="Courier New" w:cs="Courier New"/>
+        </w:rPr>
+      </w:pPr>
+      <w:r>
+        <w:rPr>
+          <w:rFonts w:ascii="Courier New" w:hAnsi="Courier New" w:cs="Courier New"/>
+        </w:rPr>
+        <w:t>Bill number</w:t>
+      </w:r>
+      <w:r>
+        <w:rPr>
+          <w:rFonts w:ascii="Courier New" w:hAnsi="Courier New" w:cs="Courier New"/>
+        </w:rPr>
+        <w:tab/>
+      </w:r>
+      <w:r>
+        <w:rPr>
+          <w:rFonts w:ascii="Courier New" w:hAnsi="Courier New" w:cs="Courier New"/>
+        </w:rPr>
+        <w:tab/>
+      </w:r>
+      <w:r>
+        <w:rPr>
+          <w:rFonts w:ascii="Courier New" w:hAnsi="Courier New" w:cs="Courier New"/>
+        </w:rPr>
+        <w:tab/>
+      </w:r>
+      <w:r>
+        <w:rPr>
+          <w:rFonts w:ascii="Courier New" w:hAnsi="Courier New" w:cs="Courier New"/>
+        </w:rPr>
+        <w:tab/>
+        <w:t>- 11887</w:t>
+      </w:r>
+    </w:p>
+    <w:p>
+      <w:pPr>
+        <w:pStyle w:val="PlainText"/>
+        <w:rPr>
+          <w:rFonts w:ascii="Courier New" w:hAnsi="Courier New" w:cs="Courier New"/>
+        </w:rPr>
+      </w:pPr>
+      <w:r>
+        <w:rPr>
+          <w:rFonts w:ascii="Courier New" w:hAnsi="Courier New" w:cs="Courier New"/>
+        </w:rPr>
+        <w:t>---------------------------------------------------------------</w:t>
+      </w:r>
+    </w:p>
+    <w:p>
+      <w:pPr>
+        <w:pStyle w:val="PlainText"/>
+        <w:rPr>
+          <w:rFonts w:ascii="Courier New" w:hAnsi="Courier New" w:cs="Courier New"/>
+        </w:rPr>
+      </w:pPr>
+      <w:r>
+        <w:rPr>
+          <w:rFonts w:ascii="Courier New" w:hAnsi="Courier New" w:cs="Courier New"/>
+        </w:rPr>
+        <w:t>Item Name</w:t>
+      </w:r>
+      <w:r>
+        <w:rPr>
+          <w:rFonts w:ascii="Courier New" w:hAnsi="Courier New" w:cs="Courier New"/>
+        </w:rPr>
+        <w:tab/>
+      </w:r>
+      <w:r>
+        <w:rPr>
+          <w:rFonts w:ascii="Courier New" w:hAnsi="Courier New" w:cs="Courier New"/>
+        </w:rPr>
+        <w:tab/>
+      </w:r>
+      <w:r>
+        <w:rPr>
+          <w:rFonts w:ascii="Courier New" w:hAnsi="Courier New" w:cs="Courier New"/>
+        </w:rPr>
+        <w:tab/>
+      </w:r>
+      <w:r>
+        <w:rPr>
+          <w:rFonts w:ascii="Courier New" w:hAnsi="Courier New" w:cs="Courier New"/>
+        </w:rPr>
+        <w:tab/>
+        <w:t>- BEET</w:t>
+      </w:r>
+    </w:p>
+    <w:p>
+      <w:pPr>
+        <w:pStyle w:val="PlainText"/>
+        <w:rPr>
+          <w:rFonts w:ascii="Courier New" w:hAnsi="Courier New" w:cs="Courier New"/>
+        </w:rPr>
+      </w:pPr>
+      <w:r>
+        <w:rPr>
+          <w:rFonts w:ascii="Courier New" w:hAnsi="Courier New" w:cs="Courier New"/>
+        </w:rPr>
+        <w:t>Number of Pockets</w:t>
+      </w:r>
+      <w:r>
+        <w:rPr>
+          <w:rFonts w:ascii="Courier New" w:hAnsi="Courier New" w:cs="Courier New"/>
+        </w:rPr>
+        <w:tab/>
+      </w:r>
+      <w:r>
+        <w:rPr>
+          <w:rFonts w:ascii="Courier New" w:hAnsi="Courier New" w:cs="Courier New"/>
+        </w:rPr>
+        <w:tab/>
+      </w:r>
+      <w:r>
+        <w:rPr>
+          <w:rFonts w:ascii="Courier New" w:hAnsi="Courier New" w:cs="Courier New"/>
+        </w:rPr>
+        <w:tab/>
+        <w:t>- 1</w:t>
+      </w:r>
+    </w:p>
+    <w:p>
+      <w:pPr>
+        <w:pStyle w:val="PlainText"/>
+        <w:rPr>
+          <w:rFonts w:ascii="Courier New" w:hAnsi="Courier New" w:cs="Courier New"/>
+        </w:rPr>
+      </w:pPr>
+      <w:r>
+        <w:rPr>
+          <w:rFonts w:ascii="Courier New" w:hAnsi="Courier New" w:cs="Courier New"/>
+        </w:rPr>
+        <w:t>Number of KGs</w:t>
+      </w:r>
+      <w:r>
+        <w:rPr>
+          <w:rFonts w:ascii="Courier New" w:hAnsi="Courier New" w:cs="Courier New"/>
+        </w:rPr>
+        <w:tab/>
+      </w:r>
+      <w:r>
+        <w:rPr>
+          <w:rFonts w:ascii="Courier New" w:hAnsi="Courier New" w:cs="Courier New"/>
+        </w:rPr>
+        <w:tab/>
+      </w:r>
+      <w:r>
+        <w:rPr>
+          <w:rFonts w:ascii="Courier New" w:hAnsi="Courier New" w:cs="Courier New"/>
+        </w:rPr>
+        <w:tab/>
+        <w:t>- 51</w:t>
+      </w:r>
+    </w:p>
+    <w:p>
+      <w:pPr>
+        <w:pStyle w:val="PlainText"/>
+        <w:rPr>
+          <w:rFonts w:ascii="Courier New" w:hAnsi="Courier New" w:cs="Courier New"/>
+        </w:rPr>
+      </w:pPr>
+      <w:r>
+        <w:rPr>
+          <w:rFonts w:ascii="Courier New" w:hAnsi="Courier New" w:cs="Courier New"/>
+        </w:rPr>
+        <w:t>Rate</w:t>
+      </w:r>
+      <w:r>
+        <w:rPr>
+          <w:rFonts w:ascii="Courier New" w:hAnsi="Courier New" w:cs="Courier New"/>
+        </w:rPr>
+        <w:tab/>
+      </w:r>
+      <w:r>
+        <w:rPr>
+          <w:rFonts w:ascii="Courier New" w:hAnsi="Courier New" w:cs="Courier New"/>
+        </w:rPr>
+        <w:tab/>
+      </w:r>
+      <w:r>
+        <w:rPr>
+          <w:rFonts w:ascii="Courier New" w:hAnsi="Courier New" w:cs="Courier New"/>
+        </w:rPr>
+        <w:tab/>
+      </w:r>
+      <w:r>
+        <w:rPr>
+          <w:rFonts w:ascii="Courier New" w:hAnsi="Courier New" w:cs="Courier New"/>
+        </w:rPr>
+        <w:tab/>
+      </w:r>
+      <w:r>
+        <w:rPr>
+          <w:rFonts w:ascii="Courier New" w:hAnsi="Courier New" w:cs="Courier New"/>
+        </w:rPr>
+        <w:tab/>
+        <w:t>- 20</w:t>
+      </w:r>
+    </w:p>
+    <w:p>
+      <w:pPr>
+        <w:pStyle w:val="PlainText"/>
+        <w:rPr>
+          <w:rFonts w:ascii="Courier New" w:hAnsi="Courier New" w:cs="Courier New"/>
+        </w:rPr>
+      </w:pPr>
+      <w:r>
+        <w:rPr>
+          <w:rFonts w:ascii="Courier New" w:hAnsi="Courier New" w:cs="Courier New"/>
+        </w:rPr>
+        <w:t>Total Price</w:t>
+      </w:r>
+      <w:r>
+        <w:rPr>
+          <w:rFonts w:ascii="Courier New" w:hAnsi="Courier New" w:cs="Courier New"/>
+        </w:rPr>
+        <w:tab/>
+      </w:r>
+      <w:r>
+        <w:rPr>
+          <w:rFonts w:ascii="Courier New" w:hAnsi="Courier New" w:cs="Courier New"/>
+        </w:rPr>
+        <w:tab/>
+      </w:r>
+      <w:r>
+        <w:rPr>
+          <w:rFonts w:ascii="Courier New" w:hAnsi="Courier New" w:cs="Courier New"/>
+        </w:rPr>
+        <w:tab/>
+      </w:r>
+      <w:r>
+        <w:rPr>
+          <w:rFonts w:ascii="Courier New" w:hAnsi="Courier New" w:cs="Courier New"/>
+        </w:rPr>
+        <w:tab/>
+        <w:t>- 1020.0</w:t>
+      </w:r>
+    </w:p>
+    <w:p>
+      <w:pPr>
+        <w:pStyle w:val="PlainText"/>
+        <w:rPr>
+          <w:rFonts w:ascii="Courier New" w:hAnsi="Courier New" w:cs="Courier New"/>
+        </w:rPr>
+      </w:pPr>
+      <w:r>
+        <w:rPr>
+          <w:rFonts w:ascii="Courier New" w:hAnsi="Courier New" w:cs="Courier New"/>
+        </w:rPr>
+        <w:t>Amount balance</w:t>
+      </w:r>
+      <w:r>
+        <w:rPr>
+          <w:rFonts w:ascii="Courier New" w:hAnsi="Courier New" w:cs="Courier New"/>
+        </w:rPr>
+        <w:tab/>
+      </w:r>
+      <w:r>
+        <w:rPr>
+          <w:rFonts w:ascii="Courier New" w:hAnsi="Courier New" w:cs="Courier New"/>
+        </w:rPr>
+        <w:tab/>
+      </w:r>
+      <w:r>
+        <w:rPr>
+          <w:rFonts w:ascii="Courier New" w:hAnsi="Courier New" w:cs="Courier New"/>
+        </w:rPr>
+        <w:tab/>
+        <w:t>- 1020.0</w:t>
+      </w:r>
+    </w:p>
+    <w:p>
+      <w:pPr>
+        <w:pStyle w:val="PlainText"/>
+        <w:rPr>
+          <w:rFonts w:ascii="Courier New" w:hAnsi="Courier New" w:cs="Courier New"/>
+        </w:rPr>
+      </w:pPr>
+    </w:p>
+    <w:p>
+      <w:pPr>
+        <w:pStyle w:val="PlainText"/>
+        <w:rPr>
+          <w:rFonts w:ascii="Courier New" w:hAnsi="Courier New" w:cs="Courier New"/>
+        </w:rPr>
+      </w:pPr>
+      <w:r>
+        <w:rPr>
+          <w:rFonts w:ascii="Courier New" w:hAnsi="Courier New" w:cs="Courier New"/>
+        </w:rPr>
+        <w:t>Item Name</w:t>
+      </w:r>
+      <w:r>
+        <w:rPr>
+          <w:rFonts w:ascii="Courier New" w:hAnsi="Courier New" w:cs="Courier New"/>
+        </w:rPr>
+        <w:tab/>
+      </w:r>
+      <w:r>
+        <w:rPr>
+          <w:rFonts w:ascii="Courier New" w:hAnsi="Courier New" w:cs="Courier New"/>
+        </w:rPr>
+        <w:tab/>
+      </w:r>
+      <w:r>
+        <w:rPr>
+          <w:rFonts w:ascii="Courier New" w:hAnsi="Courier New" w:cs="Courier New"/>
+        </w:rPr>
+        <w:tab/>
+      </w:r>
+      <w:r>
+        <w:rPr>
+          <w:rFonts w:ascii="Courier New" w:hAnsi="Courier New" w:cs="Courier New"/>
+        </w:rPr>
+        <w:tab/>
+        <w:t>- CARROT</w:t>
+      </w:r>
+    </w:p>
+    <w:p>
+      <w:pPr>
+        <w:pStyle w:val="PlainText"/>
+        <w:rPr>
+          <w:rFonts w:ascii="Courier New" w:hAnsi="Courier New" w:cs="Courier New"/>
+        </w:rPr>
+      </w:pPr>
+      <w:r>
+        <w:rPr>
+          <w:rFonts w:ascii="Courier New" w:hAnsi="Courier New" w:cs="Courier New"/>
+        </w:rPr>
+        <w:t>Number of Pockets</w:t>
+      </w:r>
+      <w:r>
+        <w:rPr>
+          <w:rFonts w:ascii="Courier New" w:hAnsi="Courier New" w:cs="Courier New"/>
+        </w:rPr>
+        <w:tab/>
+      </w:r>
+      <w:r>
+        <w:rPr>
+          <w:rFonts w:ascii="Courier New" w:hAnsi="Courier New" w:cs="Courier New"/>
+        </w:rPr>
+        <w:tab/>
+      </w:r>
+      <w:r>
+        <w:rPr>
+          <w:rFonts w:ascii="Courier New" w:hAnsi="Courier New" w:cs="Courier New"/>
+        </w:rPr>
+        <w:tab/>
+        <w:t>- 2</w:t>
+      </w:r>
+    </w:p>
+    <w:p>
+      <w:pPr>
+        <w:pStyle w:val="PlainText"/>
+        <w:rPr>
+          <w:rFonts w:ascii="Courier New" w:hAnsi="Courier New" w:cs="Courier New"/>
+        </w:rPr>
+      </w:pPr>
+      <w:r>
+        <w:rPr>
+          <w:rFonts w:ascii="Courier New" w:hAnsi="Courier New" w:cs="Courier New"/>
+        </w:rPr>
+        <w:t>Number of KGs</w:t>
+      </w:r>
+      <w:r>
+        <w:rPr>
+          <w:rFonts w:ascii="Courier New" w:hAnsi="Courier New" w:cs="Courier New"/>
+        </w:rPr>
+        <w:tab/>
+      </w:r>
+      <w:r>
+        <w:rPr>
+          <w:rFonts w:ascii="Courier New" w:hAnsi="Courier New" w:cs="Courier New"/>
+        </w:rPr>
+        <w:tab/>
+      </w:r>
+      <w:r>
+        <w:rPr>
+          <w:rFonts w:ascii="Courier New" w:hAnsi="Courier New" w:cs="Courier New"/>
+        </w:rPr>
+        <w:tab/>
+        <w:t>- 182</w:t>
+      </w:r>
+    </w:p>
+    <w:p>
+      <w:pPr>
+        <w:pStyle w:val="PlainText"/>
+        <w:rPr>
+          <w:rFonts w:ascii="Courier New" w:hAnsi="Courier New" w:cs="Courier New"/>
+        </w:rPr>
+      </w:pPr>
+      <w:r>
+        <w:rPr>
+          <w:rFonts w:ascii="Courier New" w:hAnsi="Courier New" w:cs="Courier New"/>
+        </w:rPr>
+        <w:t>Rate</w:t>
+      </w:r>
+      <w:r>
+        <w:rPr>
+          <w:rFonts w:ascii="Courier New" w:hAnsi="Courier New" w:cs="Courier New"/>
+        </w:rPr>
+        <w:tab/>
+      </w:r>
+      <w:r>
+        <w:rPr>
+          <w:rFonts w:ascii="Courier New" w:hAnsi="Courier New" w:cs="Courier New"/>
+        </w:rPr>
+        <w:tab/>
+      </w:r>
+      <w:r>
+        <w:rPr>
+          <w:rFonts w:ascii="Courier New" w:hAnsi="Courier New" w:cs="Courier New"/>
+        </w:rPr>
+        <w:tab/>
+      </w:r>
+      <w:r>
+        <w:rPr>
+          <w:rFonts w:ascii="Courier New" w:hAnsi="Courier New" w:cs="Courier New"/>
+        </w:rPr>
+        <w:tab/>
+      </w:r>
+      <w:r>
+        <w:rPr>
+          <w:rFonts w:ascii="Courier New" w:hAnsi="Courier New" w:cs="Courier New"/>
+        </w:rPr>
+        <w:tab/>
+        <w:t>- 17</w:t>
+      </w:r>
+    </w:p>
+    <w:p>
+      <w:pPr>
+        <w:pStyle w:val="PlainText"/>
+        <w:rPr>
+          <w:rFonts w:ascii="Courier New" w:hAnsi="Courier New" w:cs="Courier New"/>
+        </w:rPr>
+      </w:pPr>
+      <w:r>
+        <w:rPr>
+          <w:rFonts w:ascii="Courier New" w:hAnsi="Courier New" w:cs="Courier New"/>
+        </w:rPr>
+        <w:t>Total Price</w:t>
+      </w:r>
+      <w:r>
+        <w:rPr>
+          <w:rFonts w:ascii="Courier New" w:hAnsi="Courier New" w:cs="Courier New"/>
+        </w:rPr>
+        <w:tab/>
+      </w:r>
+      <w:r>
+        <w:rPr>
+          <w:rFonts w:ascii="Courier New" w:hAnsi="Courier New" w:cs="Courier New"/>
+        </w:rPr>
+        <w:tab/>
+      </w:r>
+      <w:r>
+        <w:rPr>
+          <w:rFonts w:ascii="Courier New" w:hAnsi="Courier New" w:cs="Courier New"/>
+        </w:rPr>
+        <w:tab/>
+      </w:r>
+      <w:r>
+        <w:rPr>
+          <w:rFonts w:ascii="Courier New" w:hAnsi="Courier New" w:cs="Courier New"/>
+        </w:rPr>
+        <w:tab/>
+        <w:t>- 3094.0</w:t>
+      </w:r>
+    </w:p>
+    <w:p>
+      <w:pPr>
+        <w:pStyle w:val="PlainText"/>
+        <w:rPr>
+          <w:rFonts w:ascii="Courier New" w:hAnsi="Courier New" w:cs="Courier New"/>
+          <w:b/>
+        </w:rPr>
+      </w:pPr>
+      <w:r>
+        <w:rPr>
+          <w:rFonts w:ascii="Courier New" w:hAnsi="Courier New" w:cs="Courier New"/>
+          <w:b/>
+        </w:rPr>
+        <w:t>Amount balance</w:t>
+      </w:r>
+      <w:r>
+        <w:rPr>
+          <w:rFonts w:ascii="Courier New" w:hAnsi="Courier New" w:cs="Courier New"/>
+          <w:b/>
+        </w:rPr>
+        <w:tab/>
+      </w:r>
+      <w:r>
+        <w:rPr>
+          <w:rFonts w:ascii="Courier New" w:hAnsi="Courier New" w:cs="Courier New"/>
+          <w:b/>
+        </w:rPr>
+        <w:tab/>
+      </w:r>
+      <w:r>
+        <w:rPr>
+          <w:rFonts w:ascii="Courier New" w:hAnsi="Courier New" w:cs="Courier New"/>
+          <w:b/>
+        </w:rPr>
+        <w:tab/>
+        <w:t>- 4114.0</w:t>
+      </w:r>
+    </w:p>
+    <w:p>
+      <w:pPr>
+        <w:pStyle w:val="PlainText"/>
+        <w:rPr>
+          <w:rFonts w:ascii="Courier New" w:hAnsi="Courier New" w:cs="Courier New"/>
+          <w:b/>
+        </w:rPr>
+      </w:pPr>
+    </w:p>
+    <w:p>
+      <w:pPr>
+        <w:pStyle w:val="PlainText"/>
+        <w:rPr>
+          <w:rFonts w:ascii="Courier New" w:hAnsi="Courier New" w:cs="Courier New"/>
+        </w:rPr>
+      </w:pPr>
+      <w:r>
+        <w:rPr>
+          <w:rFonts w:ascii="Courier New" w:hAnsi="Courier New" w:cs="Courier New"/>
+        </w:rPr>
+        <w:t>SUN MAR 31 12:50:35 IST 2019</w:t>
+      </w:r>
+    </w:p>
+    <w:p>
+      <w:pPr>
+        <w:pStyle w:val="PlainText"/>
+        <w:rPr>
+          <w:rFonts w:ascii="Courier New" w:hAnsi="Courier New" w:cs="Courier New"/>
+        </w:rPr>
+      </w:pPr>
+      <w:r>
+        <w:rPr>
+          <w:rFonts w:ascii="Courier New" w:hAnsi="Courier New" w:cs="Courier New"/>
+        </w:rPr>
+        <w:t>Person Name</w:t>
+      </w:r>
+      <w:r>
+        <w:rPr>
+          <w:rFonts w:ascii="Courier New" w:hAnsi="Courier New" w:cs="Courier New"/>
+        </w:rPr>
+        <w:tab/>
+      </w:r>
+      <w:r>
+        <w:rPr>
+          <w:rFonts w:ascii="Courier New" w:hAnsi="Courier New" w:cs="Courier New"/>
+        </w:rPr>
+        <w:tab/>
+      </w:r>
+      <w:r>
+        <w:rPr>
+          <w:rFonts w:ascii="Courier New" w:hAnsi="Courier New" w:cs="Courier New"/>
+        </w:rPr>
+        <w:tab/>
+      </w:r>
+      <w:r>
+        <w:rPr>
+          <w:rFonts w:ascii="Courier New" w:hAnsi="Courier New" w:cs="Courier New"/>
+        </w:rPr>
+        <w:tab/>
+        <w:t>- 7 MURTHY</w:t>
+      </w:r>
+    </w:p>
+    <w:p>
+      <w:pPr>
+        <w:pStyle w:val="PlainText"/>
+        <w:rPr>
+          <w:rFonts w:ascii="Courier New" w:hAnsi="Courier New" w:cs="Courier New"/>
+        </w:rPr>
+      </w:pPr>
+      <w:r>
+        <w:rPr>
+          <w:rFonts w:ascii="Courier New" w:hAnsi="Courier New" w:cs="Courier New"/>
+        </w:rPr>
+        <w:t>Bill number</w:t>
+      </w:r>
+      <w:r>
+        <w:rPr>
+          <w:rFonts w:ascii="Courier New" w:hAnsi="Courier New" w:cs="Courier New"/>
+        </w:rPr>
+        <w:tab/>
+      </w:r>
+      <w:r>
+        <w:rPr>
+          <w:rFonts w:ascii="Courier New" w:hAnsi="Courier New" w:cs="Courier New"/>
+        </w:rPr>
+        <w:tab/>
+      </w:r>
+      <w:r>
+        <w:rPr>
+          <w:rFonts w:ascii="Courier New" w:hAnsi="Courier New" w:cs="Courier New"/>
+        </w:rPr>
+        <w:tab/>
+      </w:r>
+      <w:r>
+        <w:rPr>
+          <w:rFonts w:ascii="Courier New" w:hAnsi="Courier New" w:cs="Courier New"/>
+        </w:rPr>
+        <w:tab/>
+        <w:t>- 11928</w:t>
+      </w:r>
+    </w:p>
+    <w:p>
+      <w:pPr>
+        <w:pStyle w:val="PlainText"/>
+        <w:rPr>
+          <w:rFonts w:ascii="Courier New" w:hAnsi="Courier New" w:cs="Courier New"/>
+        </w:rPr>
+      </w:pPr>
+      <w:r>
+        <w:rPr>
+          <w:rFonts w:ascii="Courier New" w:hAnsi="Courier New" w:cs="Courier New"/>
+        </w:rPr>
+        <w:t>---------------------------------------------------------------</w:t>
+      </w:r>
+    </w:p>
+    <w:p>
+      <w:pPr>
+        <w:pStyle w:val="PlainText"/>
+        <w:rPr>
+          <w:rFonts w:ascii="Courier New" w:hAnsi="Courier New" w:cs="Courier New"/>
+        </w:rPr>
+      </w:pPr>
+      <w:r>
+        <w:rPr>
+          <w:rFonts w:ascii="Courier New" w:hAnsi="Courier New" w:cs="Courier New"/>
+        </w:rPr>
+        <w:t>Item Name</w:t>
+      </w:r>
+      <w:r>
+        <w:rPr>
+          <w:rFonts w:ascii="Courier New" w:hAnsi="Courier New" w:cs="Courier New"/>
+        </w:rPr>
+        <w:tab/>
+      </w:r>
+      <w:r>
+        <w:rPr>
+          <w:rFonts w:ascii="Courier New" w:hAnsi="Courier New" w:cs="Courier New"/>
+        </w:rPr>
+        <w:tab/>
+      </w:r>
+      <w:r>
+        <w:rPr>
+          <w:rFonts w:ascii="Courier New" w:hAnsi="Courier New" w:cs="Courier New"/>
+        </w:rPr>
+        <w:tab/>
+      </w:r>
+      <w:r>
+        <w:rPr>
+          <w:rFonts w:ascii="Courier New" w:hAnsi="Courier New" w:cs="Courier New"/>
+        </w:rPr>
+        <w:tab/>
+        <w:t>- BEET EVE</w:t>
+      </w:r>
+    </w:p>
+    <w:p>
+      <w:pPr>
+        <w:pStyle w:val="PlainText"/>
+        <w:rPr>
+          <w:rFonts w:ascii="Courier New" w:hAnsi="Courier New" w:cs="Courier New"/>
+        </w:rPr>
+      </w:pPr>
+      <w:r>
+        <w:rPr>
+          <w:rFonts w:ascii="Courier New" w:hAnsi="Courier New" w:cs="Courier New"/>
+        </w:rPr>
+        <w:t>Number of Pockets</w:t>
+      </w:r>
+      <w:r>
+        <w:rPr>
+          <w:rFonts w:ascii="Courier New" w:hAnsi="Courier New" w:cs="Courier New"/>
+        </w:rPr>
+        <w:tab/>
+      </w:r>
+      <w:r>
+        <w:rPr>
+          <w:rFonts w:ascii="Courier New" w:hAnsi="Courier New" w:cs="Courier New"/>
+        </w:rPr>
+        <w:tab/>
+      </w:r>
+      <w:r>
+        <w:rPr>
+          <w:rFonts w:ascii="Courier New" w:hAnsi="Courier New" w:cs="Courier New"/>
+        </w:rPr>
+        <w:tab/>
+        <w:t>- 1</w:t>
+      </w:r>
+    </w:p>
+    <w:p>
+      <w:pPr>
+        <w:pStyle w:val="PlainText"/>
+        <w:rPr>
+          <w:rFonts w:ascii="Courier New" w:hAnsi="Courier New" w:cs="Courier New"/>
+        </w:rPr>
+      </w:pPr>
+      <w:r>
+        <w:rPr>
+          <w:rFonts w:ascii="Courier New" w:hAnsi="Courier New" w:cs="Courier New"/>
+        </w:rPr>
+        <w:t>Number of KGs</w:t>
+      </w:r>
+      <w:r>
+        <w:rPr>
+          <w:rFonts w:ascii="Courier New" w:hAnsi="Courier New" w:cs="Courier New"/>
+        </w:rPr>
+        <w:tab/>
+      </w:r>
+      <w:r>
+        <w:rPr>
+          <w:rFonts w:ascii="Courier New" w:hAnsi="Courier New" w:cs="Courier New"/>
+        </w:rPr>
+        <w:tab/>
+      </w:r>
+      <w:r>
+        <w:rPr>
+          <w:rFonts w:ascii="Courier New" w:hAnsi="Courier New" w:cs="Courier New"/>
+        </w:rPr>
+        <w:tab/>
+        <w:t>- 58</w:t>
+      </w:r>
+    </w:p>
+    <w:p>
+      <w:pPr>
+        <w:pStyle w:val="PlainText"/>
+        <w:rPr>
+          <w:rFonts w:ascii="Courier New" w:hAnsi="Courier New" w:cs="Courier New"/>
+        </w:rPr>
+      </w:pPr>
+      <w:r>
+        <w:rPr>
+          <w:rFonts w:ascii="Courier New" w:hAnsi="Courier New" w:cs="Courier New"/>
+        </w:rPr>
+        <w:t>Rate</w:t>
+      </w:r>
+      <w:r>
+        <w:rPr>
+          <w:rFonts w:ascii="Courier New" w:hAnsi="Courier New" w:cs="Courier New"/>
+        </w:rPr>
+        <w:tab/>
+      </w:r>
+      <w:r>
+        <w:rPr>
+          <w:rFonts w:ascii="Courier New" w:hAnsi="Courier New" w:cs="Courier New"/>
+        </w:rPr>
+        <w:tab/>
+      </w:r>
+      <w:r>
+        <w:rPr>
+          <w:rFonts w:ascii="Courier New" w:hAnsi="Courier New" w:cs="Courier New"/>
+        </w:rPr>
+        <w:tab/>
+      </w:r>
+      <w:r>
+        <w:rPr>
+          <w:rFonts w:ascii="Courier New" w:hAnsi="Courier New" w:cs="Courier New"/>
+        </w:rPr>
+        <w:tab/>
+      </w:r>
+      <w:r>
+        <w:rPr>
+          <w:rFonts w:ascii="Courier New" w:hAnsi="Courier New" w:cs="Courier New"/>
+        </w:rPr>
+        <w:tab/>
+        <w:t>- 20</w:t>
+      </w:r>
+    </w:p>
+    <w:p>
+      <w:pPr>
+        <w:pStyle w:val="PlainText"/>
+        <w:rPr>
+          <w:rFonts w:ascii="Courier New" w:hAnsi="Courier New" w:cs="Courier New"/>
+        </w:rPr>
+      </w:pPr>
+      <w:r>
+        <w:rPr>
+          <w:rFonts w:ascii="Courier New" w:hAnsi="Courier New" w:cs="Courier New"/>
+        </w:rPr>
+        <w:t>Total Price</w:t>
+      </w:r>
+      <w:r>
+        <w:rPr>
+          <w:rFonts w:ascii="Courier New" w:hAnsi="Courier New" w:cs="Courier New"/>
+        </w:rPr>
+        <w:tab/>
+      </w:r>
+      <w:r>
+        <w:rPr>
+          <w:rFonts w:ascii="Courier New" w:hAnsi="Courier New" w:cs="Courier New"/>
+        </w:rPr>
+        <w:tab/>
+      </w:r>
+      <w:r>
+        <w:rPr>
+          <w:rFonts w:ascii="Courier New" w:hAnsi="Courier New" w:cs="Courier New"/>
+        </w:rPr>
+        <w:tab/>
+      </w:r>
+      <w:r>
+        <w:rPr>
+          <w:rFonts w:ascii="Courier New" w:hAnsi="Courier New" w:cs="Courier New"/>
+        </w:rPr>
+        <w:tab/>
+        <w:t>- 1160.0</w:t>
+      </w:r>
+    </w:p>
+    <w:p>
+      <w:pPr>
+        <w:pStyle w:val="PlainText"/>
+        <w:rPr>
+          <w:rFonts w:ascii="Courier New" w:hAnsi="Courier New" w:cs="Courier New"/>
+          <w:color w:val="FF0000"/>
+        </w:rPr>
+      </w:pPr>
+      <w:r>
+        <w:rPr>
+          <w:rFonts w:ascii="Courier New" w:hAnsi="Courier New" w:cs="Courier New"/>
+          <w:color w:val="FF0000"/>
+        </w:rPr>
+        <w:t>Amount Received</w:t>
+      </w:r>
+      <w:r>
+        <w:rPr>
+          <w:rFonts w:ascii="Courier New" w:hAnsi="Courier New" w:cs="Courier New"/>
+          <w:color w:val="FF0000"/>
+        </w:rPr>
+        <w:tab/>
+      </w:r>
+      <w:r>
+        <w:rPr>
+          <w:rFonts w:ascii="Courier New" w:hAnsi="Courier New" w:cs="Courier New"/>
+          <w:color w:val="FF0000"/>
+        </w:rPr>
+        <w:tab/>
+      </w:r>
+      <w:r>
+        <w:rPr>
+          <w:rFonts w:ascii="Courier New" w:hAnsi="Courier New" w:cs="Courier New"/>
+          <w:color w:val="FF0000"/>
+        </w:rPr>
+        <w:tab/>
+        <w:t>- 4114</w:t>
+      </w:r>
+    </w:p>
+    <w:p>
+      <w:pPr>
+        <w:pStyle w:val="PlainText"/>
+        <w:rPr>
+          <w:rFonts w:ascii="Courier New" w:hAnsi="Courier New" w:cs="Courier New"/>
+        </w:rPr>
+      </w:pPr>
+      <w:r>
+        <w:rPr>
+          <w:rFonts w:ascii="Courier New" w:hAnsi="Courier New" w:cs="Courier New"/>
+        </w:rPr>
+        <w:t>Amount balance</w:t>
+      </w:r>
+      <w:r>
+        <w:rPr>
+          <w:rFonts w:ascii="Courier New" w:hAnsi="Courier New" w:cs="Courier New"/>
+        </w:rPr>
+        <w:tab/>
+      </w:r>
+      <w:r>
+        <w:rPr>
+          <w:rFonts w:ascii="Courier New" w:hAnsi="Courier New" w:cs="Courier New"/>
+        </w:rPr>
+        <w:tab/>
+      </w:r>
+      <w:r>
+        <w:rPr>
+          <w:rFonts w:ascii="Courier New" w:hAnsi="Courier New" w:cs="Courier New"/>
+        </w:rPr>
+        <w:tab/>
+        <w:t>- 1160.0</w:t>
+      </w:r>
+    </w:p>
+    <w:p>
+      <w:pPr>
+        <w:pStyle w:val="PlainText"/>
+        <w:rPr>
+          <w:rFonts w:ascii="Courier New" w:hAnsi="Courier New" w:cs="Courier New"/>
+        </w:rPr>
+      </w:pPr>
+      <w:r>
+        <w:rPr>
+          <w:rFonts w:ascii="Courier New" w:hAnsi="Courier New" w:cs="Courier New"/>
+        </w:rPr>
+        <w:t>Amount Received mode</w:t>
+      </w:r>
+      <w:r>
+        <w:rPr>
+          <w:rFonts w:ascii="Courier New" w:hAnsi="Courier New" w:cs="Courier New"/>
+        </w:rPr>
+        <w:tab/>
+      </w:r>
+      <w:r>
+        <w:rPr>
+          <w:rFonts w:ascii="Courier New" w:hAnsi="Courier New" w:cs="Courier New"/>
+        </w:rPr>
+        <w:tab/>
+        <w:t>- CASH</w:t>
+      </w:r>
+    </w:p>
+    <w:p>
+      <w:pPr>
+        <w:pStyle w:val="PlainText"/>
+        <w:rPr>
+          <w:rFonts w:ascii="Courier New" w:hAnsi="Courier New" w:cs="Courier New"/>
+        </w:rPr>
+      </w:pPr>
+    </w:p>
+    <w:p>
+      <w:pPr>
+        <w:pStyle w:val="PlainText"/>
+        <w:rPr>
+          <w:rFonts w:ascii="Courier New" w:hAnsi="Courier New" w:cs="Courier New"/>
+        </w:rPr>
+      </w:pPr>
+      <w:r>
+        <w:rPr>
+          <w:rFonts w:ascii="Courier New" w:hAnsi="Courier New" w:cs="Courier New"/>
+        </w:rPr>
+        <w:t>Item Name</w:t>
+      </w:r>
+      <w:r>
+        <w:rPr>
+          <w:rFonts w:ascii="Courier New" w:hAnsi="Courier New" w:cs="Courier New"/>
+        </w:rPr>
+        <w:tab/>
+      </w:r>
+      <w:r>
+        <w:rPr>
+          <w:rFonts w:ascii="Courier New" w:hAnsi="Courier New" w:cs="Courier New"/>
+        </w:rPr>
+        <w:tab/>
+      </w:r>
+      <w:r>
+        <w:rPr>
+          <w:rFonts w:ascii="Courier New" w:hAnsi="Courier New" w:cs="Courier New"/>
+        </w:rPr>
+        <w:tab/>
+      </w:r>
+      <w:r>
+        <w:rPr>
+          <w:rFonts w:ascii="Courier New" w:hAnsi="Courier New" w:cs="Courier New"/>
+        </w:rPr>
+        <w:tab/>
+        <w:t>- CARROT</w:t>
+      </w:r>
+    </w:p>
+    <w:p>
+      <w:pPr>
+        <w:pStyle w:val="PlainText"/>
+        <w:rPr>
+          <w:rFonts w:ascii="Courier New" w:hAnsi="Courier New" w:cs="Courier New"/>
+        </w:rPr>
+      </w:pPr>
+      <w:r>
+        <w:rPr>
+          <w:rFonts w:ascii="Courier New" w:hAnsi="Courier New" w:cs="Courier New"/>
+        </w:rPr>
+        <w:t>Number of Pockets</w:t>
+      </w:r>
+      <w:r>
+        <w:rPr>
+          <w:rFonts w:ascii="Courier New" w:hAnsi="Courier New" w:cs="Courier New"/>
+        </w:rPr>
+        <w:tab/>
+      </w:r>
+      <w:r>
+        <w:rPr>
+          <w:rFonts w:ascii="Courier New" w:hAnsi="Courier New" w:cs="Courier New"/>
+        </w:rPr>
+        <w:tab/>
+      </w:r>
+      <w:r>
+        <w:rPr>
+          <w:rFonts w:ascii="Courier New" w:hAnsi="Courier New" w:cs="Courier New"/>
+        </w:rPr>
+        <w:tab/>
+        <w:t>- 1</w:t>
+      </w:r>
+    </w:p>
+    <w:p>
+      <w:pPr>
+        <w:pStyle w:val="PlainText"/>
+        <w:rPr>
+          <w:rFonts w:ascii="Courier New" w:hAnsi="Courier New" w:cs="Courier New"/>
+        </w:rPr>
+      </w:pPr>
+      <w:r>
+        <w:rPr>
+          <w:rFonts w:ascii="Courier New" w:hAnsi="Courier New" w:cs="Courier New"/>
+        </w:rPr>
+        <w:t>Number of KGs</w:t>
+      </w:r>
+      <w:r>
+        <w:rPr>
+          <w:rFonts w:ascii="Courier New" w:hAnsi="Courier New" w:cs="Courier New"/>
+        </w:rPr>
+        <w:tab/>
+      </w:r>
+      <w:r>
+        <w:rPr>
+          <w:rFonts w:ascii="Courier New" w:hAnsi="Courier New" w:cs="Courier New"/>
+        </w:rPr>
+        <w:tab/>
+      </w:r>
+      <w:r>
+        <w:rPr>
+          <w:rFonts w:ascii="Courier New" w:hAnsi="Courier New" w:cs="Courier New"/>
+        </w:rPr>
+        <w:tab/>
+        <w:t>- 94</w:t>
+      </w:r>
+    </w:p>
+    <w:p>
+      <w:pPr>
+        <w:pStyle w:val="PlainText"/>
+        <w:rPr>
+          <w:rFonts w:ascii="Courier New" w:hAnsi="Courier New" w:cs="Courier New"/>
+        </w:rPr>
+      </w:pPr>
+      <w:r>
+        <w:rPr>
+          <w:rFonts w:ascii="Courier New" w:hAnsi="Courier New" w:cs="Courier New"/>
+        </w:rPr>
+        <w:t>Rate</w:t>
+      </w:r>
+      <w:r>
+        <w:rPr>
+          <w:rFonts w:ascii="Courier New" w:hAnsi="Courier New" w:cs="Courier New"/>
+        </w:rPr>
+        <w:tab/>
+      </w:r>
+      <w:r>
+        <w:rPr>
+          <w:rFonts w:ascii="Courier New" w:hAnsi="Courier New" w:cs="Courier New"/>
+        </w:rPr>
+        <w:tab/>
+      </w:r>
+      <w:r>
+        <w:rPr>
+          <w:rFonts w:ascii="Courier New" w:hAnsi="Courier New" w:cs="Courier New"/>
+        </w:rPr>
+        <w:tab/>
+      </w:r>
+      <w:r>
+        <w:rPr>
+          <w:rFonts w:ascii="Courier New" w:hAnsi="Courier New" w:cs="Courier New"/>
+        </w:rPr>
+        <w:tab/>
+      </w:r>
+      <w:r>
+        <w:rPr>
+          <w:rFonts w:ascii="Courier New" w:hAnsi="Courier New" w:cs="Courier New"/>
+        </w:rPr>
+        <w:tab/>
+        <w:t>- 17</w:t>
+      </w:r>
+    </w:p>
+    <w:p>
+      <w:pPr>
+        <w:pStyle w:val="PlainText"/>
+        <w:rPr>
+          <w:rFonts w:ascii="Courier New" w:hAnsi="Courier New" w:cs="Courier New"/>
+        </w:rPr>
+      </w:pPr>
+      <w:r>
+        <w:rPr>
+          <w:rFonts w:ascii="Courier New" w:hAnsi="Courier New" w:cs="Courier New"/>
+        </w:rPr>
+        <w:t>Total Price</w:t>
+      </w:r>
+      <w:r>
+        <w:rPr>
+          <w:rFonts w:ascii="Courier New" w:hAnsi="Courier New" w:cs="Courier New"/>
+        </w:rPr>
+        <w:tab/>
+      </w:r>
+      <w:r>
+        <w:rPr>
+          <w:rFonts w:ascii="Courier New" w:hAnsi="Courier New" w:cs="Courier New"/>
+        </w:rPr>
+        <w:tab/>
+      </w:r>
+      <w:r>
+        <w:rPr>
+          <w:rFonts w:ascii="Courier New" w:hAnsi="Courier New" w:cs="Courier New"/>
+        </w:rPr>
+        <w:tab/>
+      </w:r>
+      <w:r>
+        <w:rPr>
+          <w:rFonts w:ascii="Courier New" w:hAnsi="Courier New" w:cs="Courier New"/>
+        </w:rPr>
+        <w:tab/>
+        <w:t>- 1598.0</w:t>
+      </w:r>
+    </w:p>
+    <w:p>
+      <w:pPr>
+        <w:pStyle w:val="PlainText"/>
+        <w:rPr>
+          <w:rFonts w:ascii="Courier New" w:hAnsi="Courier New" w:cs="Courier New"/>
+          <w:b/>
+        </w:rPr>
+      </w:pPr>
+      <w:r>
+        <w:rPr>
+          <w:rFonts w:ascii="Courier New" w:hAnsi="Courier New" w:cs="Courier New"/>
+          <w:b/>
+        </w:rPr>
+        <w:t>Amount balance</w:t>
+      </w:r>
+      <w:r>
+        <w:rPr>
+          <w:rFonts w:ascii="Courier New" w:hAnsi="Courier New" w:cs="Courier New"/>
+          <w:b/>
+        </w:rPr>
+        <w:tab/>
+      </w:r>
+      <w:r>
+        <w:rPr>
+          <w:rFonts w:ascii="Courier New" w:hAnsi="Courier New" w:cs="Courier New"/>
+          <w:b/>
+        </w:rPr>
+        <w:tab/>
+      </w:r>
+      <w:r>
+        <w:rPr>
+          <w:rFonts w:ascii="Courier New" w:hAnsi="Courier New" w:cs="Courier New"/>
+          <w:b/>
+        </w:rPr>
+        <w:tab/>
+        <w:t>- 2758.0</w:t>
+      </w:r>
+    </w:p>
+    <w:p>
+      <w:pPr>
+        <w:pStyle w:val="PlainText"/>
+        <w:rPr>
+          <w:rFonts w:ascii="Courier New" w:hAnsi="Courier New" w:cs="Courier New"/>
+          <w:b/>
+        </w:rPr>
+      </w:pPr>
+    </w:p>
+    <w:p>
+      <w:pPr>
+        <w:pStyle w:val="PlainText"/>
+        <w:rPr>
+          <w:rFonts w:ascii="Courier New" w:hAnsi="Courier New" w:cs="Courier New"/>
+        </w:rPr>
+      </w:pPr>
+      <w:r>
+        <w:rPr>
+          <w:rFonts w:ascii="Courier New" w:hAnsi="Courier New" w:cs="Courier New"/>
+        </w:rPr>
+        <w:t>MON Apr 01 11:42:17 IST 2019</w:t>
+      </w:r>
+    </w:p>
+    <w:p>
+      <w:pPr>
+        <w:pStyle w:val="PlainText"/>
+        <w:rPr>
+          <w:rFonts w:ascii="Courier New" w:hAnsi="Courier New" w:cs="Courier New"/>
+        </w:rPr>
+      </w:pPr>
+      <w:r>
+        <w:rPr>
+          <w:rFonts w:ascii="Courier New" w:hAnsi="Courier New" w:cs="Courier New"/>
+        </w:rPr>
+        <w:t>Person Name</w:t>
+      </w:r>
+      <w:r>
+        <w:rPr>
+          <w:rFonts w:ascii="Courier New" w:hAnsi="Courier New" w:cs="Courier New"/>
+        </w:rPr>
+        <w:tab/>
+      </w:r>
+      <w:r>
+        <w:rPr>
+          <w:rFonts w:ascii="Courier New" w:hAnsi="Courier New" w:cs="Courier New"/>
+        </w:rPr>
+        <w:tab/>
+      </w:r>
+      <w:r>
+        <w:rPr>
+          <w:rFonts w:ascii="Courier New" w:hAnsi="Courier New" w:cs="Courier New"/>
+        </w:rPr>
+        <w:tab/>
+      </w:r>
+      <w:r>
+        <w:rPr>
+          <w:rFonts w:ascii="Courier New" w:hAnsi="Courier New" w:cs="Courier New"/>
+        </w:rPr>
+        <w:tab/>
+        <w:t>- 7 MURTHY</w:t>
+      </w:r>
+    </w:p>
+    <w:p>
+      <w:pPr>
+        <w:pStyle w:val="PlainText"/>
+        <w:rPr>
+          <w:rFonts w:ascii="Courier New" w:hAnsi="Courier New" w:cs="Courier New"/>
+        </w:rPr>
+      </w:pPr>
+      <w:r>
+        <w:rPr>
+          <w:rFonts w:ascii="Courier New" w:hAnsi="Courier New" w:cs="Courier New"/>
+        </w:rPr>
+        <w:t>Bill number</w:t>
+      </w:r>
+      <w:r>
+        <w:rPr>
+          <w:rFonts w:ascii="Courier New" w:hAnsi="Courier New" w:cs="Courier New"/>
+        </w:rPr>
+        <w:tab/>
+      </w:r>
+      <w:r>
+        <w:rPr>
+          <w:rFonts w:ascii="Courier New" w:hAnsi="Courier New" w:cs="Courier New"/>
+        </w:rPr>
+        <w:tab/>
+      </w:r>
+      <w:r>
+        <w:rPr>
+          <w:rFonts w:ascii="Courier New" w:hAnsi="Courier New" w:cs="Courier New"/>
+        </w:rPr>
+        <w:tab/>
+      </w:r>
+      <w:r>
+        <w:rPr>
+          <w:rFonts w:ascii="Courier New" w:hAnsi="Courier New" w:cs="Courier New"/>
+        </w:rPr>
+        <w:tab/>
+        <w:t>- 11963</w:t>
+      </w:r>
+    </w:p>
+    <w:p>
+      <w:pPr>
+        <w:pStyle w:val="PlainText"/>
+        <w:rPr>
+          <w:rFonts w:ascii="Courier New" w:hAnsi="Courier New" w:cs="Courier New"/>
+        </w:rPr>
+      </w:pPr>
+      <w:r>
+        <w:rPr>
+          <w:rFonts w:ascii="Courier New" w:hAnsi="Courier New" w:cs="Courier New"/>
+        </w:rPr>
+        <w:t>---------------------------------------------------------------</w:t>
+      </w:r>
+    </w:p>
+    <w:p>
+      <w:pPr>
+        <w:pStyle w:val="PlainText"/>
+        <w:rPr>
+          <w:rFonts w:ascii="Courier New" w:hAnsi="Courier New" w:cs="Courier New"/>
+        </w:rPr>
+      </w:pPr>
+      <w:r>
+        <w:rPr>
+          <w:rFonts w:ascii="Courier New" w:hAnsi="Courier New" w:cs="Courier New"/>
+        </w:rPr>
+        <w:t>Item Name</w:t>
+      </w:r>
+      <w:r>
+        <w:rPr>
+          <w:rFonts w:ascii="Courier New" w:hAnsi="Courier New" w:cs="Courier New"/>
+        </w:rPr>
+        <w:tab/>
+      </w:r>
+      <w:r>
+        <w:rPr>
+          <w:rFonts w:ascii="Courier New" w:hAnsi="Courier New" w:cs="Courier New"/>
+        </w:rPr>
+        <w:tab/>
+      </w:r>
+      <w:r>
+        <w:rPr>
+          <w:rFonts w:ascii="Courier New" w:hAnsi="Courier New" w:cs="Courier New"/>
+        </w:rPr>
+        <w:tab/>
+      </w:r>
+      <w:r>
+        <w:rPr>
+          <w:rFonts w:ascii="Courier New" w:hAnsi="Courier New" w:cs="Courier New"/>
+        </w:rPr>
+        <w:tab/>
+        <w:t>- CARROT</w:t>
+      </w:r>
+    </w:p>
+    <w:p>
+      <w:pPr>
+        <w:pStyle w:val="PlainText"/>
+        <w:rPr>
+          <w:rFonts w:ascii="Courier New" w:hAnsi="Courier New" w:cs="Courier New"/>
+        </w:rPr>
+      </w:pPr>
+      <w:r>
+        <w:rPr>
+          <w:rFonts w:ascii="Courier New" w:hAnsi="Courier New" w:cs="Courier New"/>
+        </w:rPr>
+        <w:t>Number of Pockets</w:t>
+      </w:r>
+      <w:r>
+        <w:rPr>
+          <w:rFonts w:ascii="Courier New" w:hAnsi="Courier New" w:cs="Courier New"/>
+        </w:rPr>
+        <w:tab/>
+      </w:r>
+      <w:r>
+        <w:rPr>
+          <w:rFonts w:ascii="Courier New" w:hAnsi="Courier New" w:cs="Courier New"/>
+        </w:rPr>
+        <w:tab/>
+      </w:r>
+      <w:r>
+        <w:rPr>
+          <w:rFonts w:ascii="Courier New" w:hAnsi="Courier New" w:cs="Courier New"/>
+        </w:rPr>
+        <w:tab/>
+        <w:t>- 1</w:t>
+      </w:r>
+    </w:p>
+    <w:p>
+      <w:pPr>
+        <w:pStyle w:val="PlainText"/>
+        <w:rPr>
+          <w:rFonts w:ascii="Courier New" w:hAnsi="Courier New" w:cs="Courier New"/>
+        </w:rPr>
+      </w:pPr>
+      <w:r>
+        <w:rPr>
+          <w:rFonts w:ascii="Courier New" w:hAnsi="Courier New" w:cs="Courier New"/>
+        </w:rPr>
+        <w:t>Number of KGs</w:t>
+      </w:r>
+      <w:r>
+        <w:rPr>
+          <w:rFonts w:ascii="Courier New" w:hAnsi="Courier New" w:cs="Courier New"/>
+        </w:rPr>
+        <w:tab/>
+      </w:r>
+      <w:r>
+        <w:rPr>
+          <w:rFonts w:ascii="Courier New" w:hAnsi="Courier New" w:cs="Courier New"/>
+        </w:rPr>
+        <w:tab/>
+      </w:r>
+      <w:r>
+        <w:rPr>
+          <w:rFonts w:ascii="Courier New" w:hAnsi="Courier New" w:cs="Courier New"/>
+        </w:rPr>
+        <w:tab/>
+        <w:t>- 93</w:t>
+      </w:r>
+    </w:p>
+    <w:p>
+      <w:pPr>
+        <w:pStyle w:val="PlainText"/>
+        <w:rPr>
+          <w:rFonts w:ascii="Courier New" w:hAnsi="Courier New" w:cs="Courier New"/>
+        </w:rPr>
+      </w:pPr>
+      <w:r>
+        <w:rPr>
+          <w:rFonts w:ascii="Courier New" w:hAnsi="Courier New" w:cs="Courier New"/>
+        </w:rPr>
+        <w:t>Rate</w:t>
+      </w:r>
+      <w:r>
+        <w:rPr>
+          <w:rFonts w:ascii="Courier New" w:hAnsi="Courier New" w:cs="Courier New"/>
+        </w:rPr>
+        <w:tab/>
+      </w:r>
+      <w:r>
+        <w:rPr>
+          <w:rFonts w:ascii="Courier New" w:hAnsi="Courier New" w:cs="Courier New"/>
+        </w:rPr>
+        <w:tab/>
+      </w:r>
+      <w:r>
+        <w:rPr>
+          <w:rFonts w:ascii="Courier New" w:hAnsi="Courier New" w:cs="Courier New"/>
+        </w:rPr>
+        <w:tab/>
+      </w:r>
+      <w:r>
+        <w:rPr>
+          <w:rFonts w:ascii="Courier New" w:hAnsi="Courier New" w:cs="Courier New"/>
+        </w:rPr>
+        <w:tab/>
+      </w:r>
+      <w:r>
+        <w:rPr>
+          <w:rFonts w:ascii="Courier New" w:hAnsi="Courier New" w:cs="Courier New"/>
+        </w:rPr>
+        <w:tab/>
+        <w:t>- 18</w:t>
+      </w:r>
+    </w:p>
+    <w:p>
+      <w:pPr>
+        <w:pStyle w:val="PlainText"/>
+        <w:rPr>
+          <w:rFonts w:ascii="Courier New" w:hAnsi="Courier New" w:cs="Courier New"/>
+        </w:rPr>
+      </w:pPr>
+      <w:r>
+        <w:rPr>
+          <w:rFonts w:ascii="Courier New" w:hAnsi="Courier New" w:cs="Courier New"/>
+        </w:rPr>
+        <w:t>Total Price</w:t>
+      </w:r>
+      <w:r>
+        <w:rPr>
+          <w:rFonts w:ascii="Courier New" w:hAnsi="Courier New" w:cs="Courier New"/>
+        </w:rPr>
+        <w:tab/>
+      </w:r>
+      <w:r>
+        <w:rPr>
+          <w:rFonts w:ascii="Courier New" w:hAnsi="Courier New" w:cs="Courier New"/>
+        </w:rPr>
+        <w:tab/>
+      </w:r>
+      <w:r>
+        <w:rPr>
+          <w:rFonts w:ascii="Courier New" w:hAnsi="Courier New" w:cs="Courier New"/>
+        </w:rPr>
+        <w:tab/>
+      </w:r>
+      <w:r>
+        <w:rPr>
+          <w:rFonts w:ascii="Courier New" w:hAnsi="Courier New" w:cs="Courier New"/>
+        </w:rPr>
+        <w:tab/>
+        <w:t>- 1674.0</w:t>
+      </w:r>
+    </w:p>
+    <w:p>
+      <w:pPr>
+        <w:pStyle w:val="PlainText"/>
+        <w:rPr>
+          <w:rFonts w:ascii="Courier New" w:hAnsi="Courier New" w:cs="Courier New"/>
+          <w:color w:val="FF0000"/>
+        </w:rPr>
+      </w:pPr>
+      <w:r>
+        <w:rPr>
+          <w:rFonts w:ascii="Courier New" w:hAnsi="Courier New" w:cs="Courier New"/>
+          <w:color w:val="FF0000"/>
+        </w:rPr>
+        <w:t>Amount Received</w:t>
+      </w:r>
+      <w:r>
+        <w:rPr>
+          <w:rFonts w:ascii="Courier New" w:hAnsi="Courier New" w:cs="Courier New"/>
+          <w:color w:val="FF0000"/>
+        </w:rPr>
+        <w:tab/>
+      </w:r>
+      <w:r>
+        <w:rPr>
+          <w:rFonts w:ascii="Courier New" w:hAnsi="Courier New" w:cs="Courier New"/>
+          <w:color w:val="FF0000"/>
+        </w:rPr>
+        <w:tab/>
+      </w:r>
+      <w:r>
+        <w:rPr>
+          <w:rFonts w:ascii="Courier New" w:hAnsi="Courier New" w:cs="Courier New"/>
+          <w:color w:val="FF0000"/>
+        </w:rPr>
+        <w:tab/>
+        <w:t>- 2758</w:t>
+      </w:r>
+    </w:p>
+    <w:p>
+      <w:pPr>
+        <w:pStyle w:val="PlainText"/>
+        <w:rPr>
+          <w:rFonts w:ascii="Courier New" w:hAnsi="Courier New" w:cs="Courier New"/>
+          <w:b/>
+        </w:rPr>
+      </w:pPr>
+      <w:r>
+        <w:rPr>
+          <w:rFonts w:ascii="Courier New" w:hAnsi="Courier New" w:cs="Courier New"/>
+          <w:b/>
+        </w:rPr>
+        <w:t>Amount balance</w:t>
+      </w:r>
+      <w:r>
+        <w:rPr>
+          <w:rFonts w:ascii="Courier New" w:hAnsi="Courier New" w:cs="Courier New"/>
+          <w:b/>
+        </w:rPr>
+        <w:tab/>
+      </w:r>
+      <w:r>
+        <w:rPr>
+          <w:rFonts w:ascii="Courier New" w:hAnsi="Courier New" w:cs="Courier New"/>
+          <w:b/>
+        </w:rPr>
+        <w:tab/>
+      </w:r>
+      <w:r>
+        <w:rPr>
+          <w:rFonts w:ascii="Courier New" w:hAnsi="Courier New" w:cs="Courier New"/>
+          <w:b/>
+        </w:rPr>
+        <w:tab/>
+        <w:t>- 1674.0</w:t>
+      </w:r>
+    </w:p>
+    <w:p>
+      <w:pPr>
+        <w:pStyle w:val="PlainText"/>
+        <w:rPr>
+          <w:rFonts w:ascii="Courier New" w:hAnsi="Courier New" w:cs="Courier New"/>
+        </w:rPr>
+      </w:pPr>
+      <w:r>
+        <w:rPr>
+          <w:rFonts w:ascii="Courier New" w:hAnsi="Courier New" w:cs="Courier New"/>
+        </w:rPr>
+        <w:t>Amount Received mode</w:t>
+      </w:r>
+      <w:r>
+        <w:rPr>
+          <w:rFonts w:ascii="Courier New" w:hAnsi="Courier New" w:cs="Courier New"/>
+        </w:rPr>
+        <w:tab/>
+      </w:r>
+      <w:r>
+        <w:rPr>
+          <w:rFonts w:ascii="Courier New" w:hAnsi="Courier New" w:cs="Courier New"/>
+        </w:rPr>
+        <w:tab/>
+        <w:t>- CASH</w:t>
+      </w:r>
+    </w:p>
+    <w:p>
+      <w:pPr>
+        <w:pStyle w:val="PlainText"/>
+        <w:rPr>
+          <w:rFonts w:ascii="Courier New" w:hAnsi="Courier New" w:cs="Courier New"/>
+        </w:rPr>
+      </w:pPr>
+    </w:p>
+    <w:p>
+      <w:pPr>
+        <w:pStyle w:val="PlainText"/>
+        <w:rPr>
+          <w:rFonts w:ascii="Courier New" w:hAnsi="Courier New" w:cs="Courier New"/>
+        </w:rPr>
+      </w:pPr>
+      <w:r>
+        <w:rPr>
+          <w:rFonts w:ascii="Courier New" w:hAnsi="Courier New" w:cs="Courier New"/>
+        </w:rPr>
+        <w:t>TUE Apr 02</w:t>
+      </w:r>
+      <w:r>
+        <w:rPr>
+          <w:rFonts w:ascii="Courier New" w:hAnsi="Courier New" w:cs="Courier New"/>
+        </w:rPr>
+        <w:t xml:space="preserve"> 13:32:58 IST 2019</w:t>
+      </w:r>
+    </w:p>
+    <w:p>
+      <w:pPr>
+        <w:pStyle w:val="PlainText"/>
+        <w:rPr>
+          <w:rFonts w:ascii="Courier New" w:hAnsi="Courier New" w:cs="Courier New"/>
+        </w:rPr>
+      </w:pPr>
+      <w:r>
+        <w:rPr>
+          <w:rFonts w:ascii="Courier New" w:hAnsi="Courier New" w:cs="Courier New"/>
+        </w:rPr>
+        <w:t>Person Name</w:t>
+      </w:r>
+      <w:r>
+        <w:rPr>
+          <w:rFonts w:ascii="Courier New" w:hAnsi="Courier New" w:cs="Courier New"/>
+        </w:rPr>
+        <w:tab/>
+      </w:r>
+      <w:r>
+        <w:rPr>
+          <w:rFonts w:ascii="Courier New" w:hAnsi="Courier New" w:cs="Courier New"/>
+        </w:rPr>
+        <w:tab/>
+      </w:r>
+      <w:r>
+        <w:rPr>
+          <w:rFonts w:ascii="Courier New" w:hAnsi="Courier New" w:cs="Courier New"/>
+        </w:rPr>
+        <w:tab/>
+      </w:r>
+      <w:r>
+        <w:rPr>
+          <w:rFonts w:ascii="Courier New" w:hAnsi="Courier New" w:cs="Courier New"/>
+        </w:rPr>
+        <w:tab/>
+        <w:t>- 7 MURTHY</w:t>
+      </w:r>
+    </w:p>
+    <w:p>
+      <w:pPr>
+        <w:pStyle w:val="PlainText"/>
+        <w:rPr>
+          <w:rFonts w:ascii="Courier New" w:hAnsi="Courier New" w:cs="Courier New"/>
+        </w:rPr>
+      </w:pPr>
+      <w:r>
+        <w:rPr>
+          <w:rFonts w:ascii="Courier New" w:hAnsi="Courier New" w:cs="Courier New"/>
+        </w:rPr>
+        <w:t>Bill number</w:t>
+      </w:r>
+      <w:r>
+        <w:rPr>
+          <w:rFonts w:ascii="Courier New" w:hAnsi="Courier New" w:cs="Courier New"/>
+        </w:rPr>
+        <w:tab/>
+      </w:r>
+      <w:r>
+        <w:rPr>
+          <w:rFonts w:ascii="Courier New" w:hAnsi="Courier New" w:cs="Courier New"/>
+        </w:rPr>
+        <w:tab/>
+      </w:r>
+      <w:r>
+        <w:rPr>
+          <w:rFonts w:ascii="Courier New" w:hAnsi="Courier New" w:cs="Courier New"/>
+        </w:rPr>
+        <w:tab/>
+      </w:r>
+      <w:r>
+        <w:rPr>
+          <w:rFonts w:ascii="Courier New" w:hAnsi="Courier New" w:cs="Courier New"/>
+        </w:rPr>
+        <w:tab/>
+        <w:t>- 11984</w:t>
+      </w:r>
+    </w:p>
+    <w:p>
+      <w:pPr>
+        <w:pStyle w:val="PlainText"/>
+        <w:rPr>
+          <w:rFonts w:ascii="Courier New" w:hAnsi="Courier New" w:cs="Courier New"/>
+        </w:rPr>
+      </w:pPr>
+      <w:r>
+        <w:rPr>
+          <w:rFonts w:ascii="Courier New" w:hAnsi="Courier New" w:cs="Courier New"/>
+        </w:rPr>
+        <w:t>---------------------------------------------------------------</w:t>
+      </w:r>
+    </w:p>
+    <w:p>
+      <w:pPr>
+        <w:pStyle w:val="PlainText"/>
+        <w:rPr>
+          <w:rFonts w:ascii="Courier New" w:hAnsi="Courier New" w:cs="Courier New"/>
+        </w:rPr>
+      </w:pPr>
+      <w:r>
+        <w:rPr>
+          <w:rFonts w:ascii="Courier New" w:hAnsi="Courier New" w:cs="Courier New"/>
+        </w:rPr>
+        <w:t>Item Name</w:t>
+      </w:r>
+      <w:r>
+        <w:rPr>
+          <w:rFonts w:ascii="Courier New" w:hAnsi="Courier New" w:cs="Courier New"/>
+        </w:rPr>
+        <w:tab/>
+      </w:r>
+      <w:r>
+        <w:rPr>
+          <w:rFonts w:ascii="Courier New" w:hAnsi="Courier New" w:cs="Courier New"/>
+        </w:rPr>
+        <w:tab/>
+      </w:r>
+      <w:r>
+        <w:rPr>
+          <w:rFonts w:ascii="Courier New" w:hAnsi="Courier New" w:cs="Courier New"/>
+        </w:rPr>
+        <w:tab/>
+      </w:r>
+      <w:r>
+        <w:rPr>
+          <w:rFonts w:ascii="Courier New" w:hAnsi="Courier New" w:cs="Courier New"/>
+        </w:rPr>
+        <w:tab/>
+        <w:t>- BEET</w:t>
+      </w:r>
+    </w:p>
+    <w:p>
+      <w:pPr>
+        <w:pStyle w:val="PlainText"/>
+        <w:rPr>
+          <w:rFonts w:ascii="Courier New" w:hAnsi="Courier New" w:cs="Courier New"/>
+        </w:rPr>
+      </w:pPr>
+      <w:r>
+        <w:rPr>
+          <w:rFonts w:ascii="Courier New" w:hAnsi="Courier New" w:cs="Courier New"/>
+        </w:rPr>
+        <w:t>Number of Pockets</w:t>
+      </w:r>
+      <w:r>
+        <w:rPr>
+          <w:rFonts w:ascii="Courier New" w:hAnsi="Courier New" w:cs="Courier New"/>
+        </w:rPr>
+        <w:tab/>
+      </w:r>
+      <w:r>
+        <w:rPr>
+          <w:rFonts w:ascii="Courier New" w:hAnsi="Courier New" w:cs="Courier New"/>
+        </w:rPr>
+        <w:tab/>
+      </w:r>
+      <w:r>
+        <w:rPr>
+          <w:rFonts w:ascii="Courier New" w:hAnsi="Courier New" w:cs="Courier New"/>
+        </w:rPr>
+        <w:tab/>
+        <w:t>- 1</w:t>
+      </w:r>
+    </w:p>
+    <w:p>
+      <w:pPr>
+        <w:pStyle w:val="PlainText"/>
+        <w:rPr>
+          <w:rFonts w:ascii="Courier New" w:hAnsi="Courier New" w:cs="Courier New"/>
+        </w:rPr>
+      </w:pPr>
+      <w:r>
+        <w:rPr>
+          <w:rFonts w:ascii="Courier New" w:hAnsi="Courier New" w:cs="Courier New"/>
+        </w:rPr>
+        <w:t>Number of KGs</w:t>
+      </w:r>
+      <w:r>
+        <w:rPr>
+          <w:rFonts w:ascii="Courier New" w:hAnsi="Courier New" w:cs="Courier New"/>
+        </w:rPr>
+        <w:tab/>
+      </w:r>
+      <w:r>
+        <w:rPr>
+          <w:rFonts w:ascii="Courier New" w:hAnsi="Courier New" w:cs="Courier New"/>
+        </w:rPr>
+        <w:tab/>
+      </w:r>
+      <w:r>
+        <w:rPr>
+          <w:rFonts w:ascii="Courier New" w:hAnsi="Courier New" w:cs="Courier New"/>
+        </w:rPr>
+        <w:tab/>
+        <w:t>- 52</w:t>
+      </w:r>
+    </w:p>
+    <w:p>
+      <w:pPr>
+        <w:pStyle w:val="PlainText"/>
+        <w:rPr>
+          <w:rFonts w:ascii="Courier New" w:hAnsi="Courier New" w:cs="Courier New"/>
+        </w:rPr>
+      </w:pPr>
+      <w:r>
+        <w:rPr>
+          <w:rFonts w:ascii="Courier New" w:hAnsi="Courier New" w:cs="Courier New"/>
+        </w:rPr>
+        <w:t>Rate</w:t>
+      </w:r>
+      <w:r>
+        <w:rPr>
+          <w:rFonts w:ascii="Courier New" w:hAnsi="Courier New" w:cs="Courier New"/>
+        </w:rPr>
+        <w:tab/>
+      </w:r>
+      <w:r>
+        <w:rPr>
+          <w:rFonts w:ascii="Courier New" w:hAnsi="Courier New" w:cs="Courier New"/>
+        </w:rPr>
+        <w:tab/>
+      </w:r>
+      <w:r>
+        <w:rPr>
+          <w:rFonts w:ascii="Courier New" w:hAnsi="Courier New" w:cs="Courier New"/>
+        </w:rPr>
+        <w:tab/>
+      </w:r>
+      <w:r>
+        <w:rPr>
+          <w:rFonts w:ascii="Courier New" w:hAnsi="Courier New" w:cs="Courier New"/>
+        </w:rPr>
+        <w:tab/>
+      </w:r>
+      <w:r>
+        <w:rPr>
+          <w:rFonts w:ascii="Courier New" w:hAnsi="Courier New" w:cs="Courier New"/>
+        </w:rPr>
+        <w:tab/>
+        <w:t>- 20</w:t>
+      </w:r>
+    </w:p>
+    <w:p>
+      <w:pPr>
+        <w:pStyle w:val="PlainText"/>
+        <w:rPr>
+          <w:rFonts w:ascii="Courier New" w:hAnsi="Courier New" w:cs="Courier New"/>
+        </w:rPr>
+      </w:pPr>
+      <w:r>
+        <w:rPr>
+          <w:rFonts w:ascii="Courier New" w:hAnsi="Courier New" w:cs="Courier New"/>
+        </w:rPr>
+        <w:t>Total Price</w:t>
+      </w:r>
+      <w:r>
+        <w:rPr>
+          <w:rFonts w:ascii="Courier New" w:hAnsi="Courier New" w:cs="Courier New"/>
+        </w:rPr>
+        <w:tab/>
+      </w:r>
+      <w:r>
+        <w:rPr>
+          <w:rFonts w:ascii="Courier New" w:hAnsi="Courier New" w:cs="Courier New"/>
+        </w:rPr>
+        <w:tab/>
+      </w:r>
+      <w:r>
+        <w:rPr>
+          <w:rFonts w:ascii="Courier New" w:hAnsi="Courier New" w:cs="Courier New"/>
+        </w:rPr>
+        <w:tab/>
+      </w:r>
+      <w:r>
+        <w:rPr>
+          <w:rFonts w:ascii="Courier New" w:hAnsi="Courier New" w:cs="Courier New"/>
+        </w:rPr>
+        <w:tab/>
+        <w:t>- 1040.0</w:t>
+      </w:r>
+    </w:p>
+    <w:p>
+      <w:pPr>
+        <w:pStyle w:val="PlainText"/>
+        <w:rPr>
+          <w:rFonts w:ascii="Courier New" w:hAnsi="Courier New" w:cs="Courier New"/>
+          <w:b/>
+        </w:rPr>
+      </w:pPr>
+      <w:r>
+        <w:rPr>
+          <w:rFonts w:ascii="Courier New" w:hAnsi="Courier New" w:cs="Courier New"/>
+          <w:b/>
+        </w:rPr>
+        <w:t>Amount balance</w:t>
+      </w:r>
+      <w:r>
+        <w:rPr>
+          <w:rFonts w:ascii="Courier New" w:hAnsi="Courier New" w:cs="Courier New"/>
+          <w:b/>
+        </w:rPr>
+        <w:tab/>
+      </w:r>
+      <w:r>
+        <w:rPr>
+          <w:rFonts w:ascii="Courier New" w:hAnsi="Courier New" w:cs="Courier New"/>
+          <w:b/>
+        </w:rPr>
+        <w:tab/>
+      </w:r>
+      <w:r>
+        <w:rPr>
+          <w:rFonts w:ascii="Courier New" w:hAnsi="Courier New" w:cs="Courier New"/>
+          <w:b/>
+        </w:rPr>
+        <w:tab/>
+        <w:t>- 2714.0</w:t>
+      </w:r>
+    </w:p>
+    <w:p>
+      <w:pPr>
+        <w:pStyle w:val="PlainText"/>
+        <w:rPr>
+          <w:rFonts w:ascii="Courier New" w:hAnsi="Courier New" w:cs="Courier New"/>
+        </w:rPr>
+      </w:pPr>
+    </w:p>
+    <w:p>
+      <w:pPr>
+        <w:pStyle w:val="PlainText"/>
+        <w:rPr>
+          <w:rFonts w:ascii="Courier New" w:hAnsi="Courier New" w:cs="Courier New"/>
+        </w:rPr>
+      </w:pPr>
+    </w:p>
+    <w:p>
+      <w:pPr>
+        <w:pStyle w:val="PlainText"/>
+        <w:rPr>
+          <w:rFonts w:ascii="Courier New" w:hAnsi="Courier New" w:cs="Courier New"/>
+        </w:rPr>
+      </w:pPr>
+    </w:p>
+    <w:p>
+      <w:pPr>
+        <w:pStyle w:val="PlainText"/>
+        <w:rPr>
+          <w:rFonts w:ascii="Courier New" w:hAnsi="Courier New" w:cs="Courier New"/>
+          <w:b/>
+        </w:rPr>
+      </w:pPr>
+    </w:p>
+    <w:p>
+      <w:pPr>
+        <w:pStyle w:val="PlainText"/>
+        <w:rPr>
+          <w:rFonts w:ascii="Courier New" w:hAnsi="Courier New" w:cs="Courier New"/>
+        </w:rPr>
+      </w:pPr>
+    </w:p>
+    <w:p>
+      <w:pPr>
+        <w:pStyle w:val="PlainText"/>
+        <w:rPr>
+          <w:rFonts w:ascii="Courier New" w:hAnsi="Courier New" w:cs="Courier New"/>
+          <w:b/>
+        </w:rPr>
+      </w:pPr>
+    </w:p>
+    <w:p>
+      <w:pPr>
+        <w:pStyle w:val="PlainText"/>
+        <w:rPr>
+          <w:rFonts w:ascii="Courier New" w:hAnsi="Courier New" w:cs="Courier New"/>
+        </w:rPr>
+      </w:pPr>
+    </w:p>
+    <w:p>
+      <w:pPr>
+        <w:pStyle w:val="PlainText"/>
+        <w:rPr>
+          <w:rFonts w:ascii="Courier New" w:hAnsi="Courier New" w:cs="Courier New"/>
+        </w:rPr>
+      </w:pPr>
     </w:p>
     <w:p>
       <w:pPr>

</xml_diff>